<commit_message>
update logic of game end
</commit_message>
<xml_diff>
--- a/doc/design/build2/refactoring document.docx
+++ b/doc/design/build2/refactoring document.docx
@@ -1,10 +1,58 @@
 
 <file path=word/document.xml><?xml version="1.0" encoding="utf-8"?>
-<w:document xmlns:wpc="http://schemas.microsoft.com/office/word/2010/wordprocessingCanvas" xmlns:cx="http://schemas.microsoft.com/office/drawing/2014/chartex" xmlns:cx1="http://schemas.microsoft.com/office/drawing/2015/9/8/chartex" xmlns:cx2="http://schemas.microsoft.com/office/drawing/2015/10/21/chartex" xmlns:cx3="http://schemas.microsoft.com/office/drawing/2016/5/9/chartex" xmlns:cx4="http://schemas.microsoft.com/office/drawing/2016/5/10/chartex" xmlns:cx5="http://schemas.microsoft.com/office/drawing/2016/5/11/chartex" xmlns:cx6="http://schemas.microsoft.com/office/drawing/2016/5/12/chartex" xmlns:cx7="http://schemas.microsoft.com/office/drawing/2016/5/13/chartex" xmlns:cx8="http://schemas.microsoft.com/office/drawing/2016/5/14/chartex" xmlns:mc="http://schemas.openxmlformats.org/markup-compatibility/2006" xmlns:aink="http://schemas.microsoft.com/office/drawing/2016/ink" xmlns:am3d="http://schemas.microsoft.com/office/drawing/2017/model3d" xmlns:o="urn:schemas-microsoft-com:office:office" xmlns:r="http://schemas.openxmlformats.org/officeDocument/2006/relationships" xmlns:m="http://schemas.openxmlformats.org/officeDocument/2006/math" xmlns:v="urn:schemas-microsoft-com:vml" xmlns:wp14="http://schemas.microsoft.com/office/word/2010/wordprocessingDrawing" xmlns:wp="http://schemas.openxmlformats.org/drawingml/2006/wordprocessingDrawing" xmlns:w10="urn:schemas-microsoft-com:office:word" xmlns:w="http://schemas.openxmlformats.org/wordprocessingml/2006/main" xmlns:w14="http://schemas.microsoft.com/office/word/2010/wordml" xmlns:w15="http://schemas.microsoft.com/office/word/2012/wordml" xmlns:w16cid="http://schemas.microsoft.com/office/word/2016/wordml/cid" xmlns:w16se="http://schemas.microsoft.com/office/word/2015/wordml/symex" xmlns:wpg="http://schemas.microsoft.com/office/word/2010/wordprocessingGroup" xmlns:wpi="http://schemas.microsoft.com/office/word/2010/wordprocessingInk" xmlns:wne="http://schemas.microsoft.com/office/word/2006/wordml" xmlns:wps="http://schemas.microsoft.com/office/word/2010/wordprocessingShape" mc:Ignorable="w14 w15 w16se w16cid wp14">
+<w:document xmlns:ve="http://schemas.openxmlformats.org/markup-compatibility/2006" xmlns:o="urn:schemas-microsoft-com:office:office" xmlns:r="http://schemas.openxmlformats.org/officeDocument/2006/relationships" xmlns:m="http://schemas.openxmlformats.org/officeDocument/2006/math" xmlns:v="urn:schemas-microsoft-com:vml" xmlns:wp="http://schemas.openxmlformats.org/drawingml/2006/wordprocessingDrawing" xmlns:w10="urn:schemas-microsoft-com:office:word" xmlns:w="http://schemas.openxmlformats.org/wordprocessingml/2006/main" xmlns:wne="http://schemas.microsoft.com/office/word/2006/wordml">
   <w:body>
-    <w:p>
-      <w:pPr>
-        <w:pStyle w:val="ListParagraph"/>
+    <w:p/>
+    <w:p>
+      <w:pPr>
+        <w:pStyle w:val="3"/>
+      </w:pPr>
+      <w:r>
+        <w:rPr>
+          <w:rFonts w:hint="eastAsia"/>
+        </w:rPr>
+        <w:t xml:space="preserve">Find the </w:t>
+      </w:r>
+      <w:r>
+        <w:t>refactoring targets</w:t>
+      </w:r>
+    </w:p>
+    <w:p>
+      <w:pPr>
+        <w:pStyle w:val="a3"/>
+        <w:numPr>
+          <w:ilvl w:val="0"/>
+          <w:numId w:val="15"/>
+        </w:numPr>
+        <w:ind w:firstLineChars="0"/>
+      </w:pPr>
+      <w:r>
+        <w:rPr>
+          <w:rFonts w:hint="eastAsia"/>
+        </w:rPr>
+        <w:t>Review the Project of Build one</w:t>
+      </w:r>
+    </w:p>
+    <w:p>
+      <w:pPr>
+        <w:pStyle w:val="a3"/>
+        <w:numPr>
+          <w:ilvl w:val="0"/>
+          <w:numId w:val="15"/>
+        </w:numPr>
+        <w:ind w:firstLineChars="0"/>
+      </w:pPr>
+      <w:r>
+        <w:rPr>
+          <w:rFonts w:hint="eastAsia"/>
+        </w:rPr>
+        <w:t>Brain storm after receiving the new spec of build 2#</w:t>
+      </w:r>
+    </w:p>
+    <w:p/>
+    <w:p>
+      <w:pPr>
+        <w:pStyle w:val="a3"/>
         <w:numPr>
           <w:ilvl w:val="0"/>
           <w:numId w:val="2"/>
@@ -17,7 +65,7 @@
     </w:p>
     <w:p>
       <w:pPr>
-        <w:pStyle w:val="ListParagraph"/>
+        <w:pStyle w:val="a3"/>
         <w:numPr>
           <w:ilvl w:val="1"/>
           <w:numId w:val="2"/>
@@ -40,18 +88,13 @@
       </w:r>
     </w:p>
     <w:p>
-      <w:pPr>
-        <w:rPr>
-          <w:rFonts w:hint="eastAsia"/>
-        </w:rPr>
-      </w:pPr>
       <w:bookmarkStart w:id="0" w:name="_GoBack"/>
       <w:r>
         <w:rPr>
           <w:noProof/>
         </w:rPr>
         <w:drawing>
-          <wp:inline distT="0" distB="0" distL="0" distR="0" wp14:anchorId="38A1426E" wp14:editId="6FAB5E4C">
+          <wp:inline distT="0" distB="0" distL="0" distR="0">
             <wp:extent cx="4405313" cy="1404969"/>
             <wp:effectExtent l="0" t="0" r="0" b="5080"/>
             <wp:docPr id="19" name="Picture 19"/>
@@ -90,7 +133,7 @@
     </w:p>
     <w:p>
       <w:pPr>
-        <w:pStyle w:val="ListParagraph"/>
+        <w:pStyle w:val="a3"/>
         <w:numPr>
           <w:ilvl w:val="1"/>
           <w:numId w:val="2"/>
@@ -109,15 +152,7 @@
         <w:t>After discussion, we know that t</w:t>
       </w:r>
       <w:r>
-        <w:t xml:space="preserve">here are some conditions check before the real operation on the object. We can put </w:t>
-      </w:r>
-      <w:proofErr w:type="gramStart"/>
-      <w:r>
-        <w:t>there</w:t>
-      </w:r>
-      <w:proofErr w:type="gramEnd"/>
-      <w:r>
-        <w:t xml:space="preserve"> condition check into another method </w:t>
+        <w:t xml:space="preserve">here are some conditions check before the real operation on the object. We can put there condition check into another method </w:t>
       </w:r>
       <w:r>
         <w:t xml:space="preserve">and let it return the result of validation </w:t>
@@ -132,7 +167,7 @@
           <w:noProof/>
         </w:rPr>
         <w:drawing>
-          <wp:inline distT="0" distB="0" distL="0" distR="0" wp14:anchorId="5DD2DDBA" wp14:editId="687FF583">
+          <wp:inline distT="0" distB="0" distL="0" distR="0">
             <wp:extent cx="5274310" cy="3016885"/>
             <wp:effectExtent l="0" t="0" r="2540" b="0"/>
             <wp:docPr id="21" name="Picture 21"/>
@@ -170,7 +205,7 @@
     </w:p>
     <w:p>
       <w:pPr>
-        <w:pStyle w:val="ListParagraph"/>
+        <w:pStyle w:val="a3"/>
         <w:numPr>
           <w:ilvl w:val="1"/>
           <w:numId w:val="2"/>
@@ -178,6 +213,7 @@
         <w:ind w:firstLineChars="0"/>
       </w:pPr>
       <w:r>
+        <w:lastRenderedPageBreak/>
         <w:t>hard coding</w:t>
       </w:r>
       <w:r>
@@ -218,9 +254,8 @@
         <w:rPr>
           <w:noProof/>
         </w:rPr>
-        <w:lastRenderedPageBreak/>
         <w:drawing>
-          <wp:inline distT="0" distB="0" distL="0" distR="0" wp14:anchorId="115FCEA6" wp14:editId="06D13B11">
+          <wp:inline distT="0" distB="0" distL="0" distR="0">
             <wp:extent cx="5274310" cy="1670762"/>
             <wp:effectExtent l="0" t="0" r="2540" b="5715"/>
             <wp:docPr id="22" name="Picture 22" descr="Graphical user interface, text, application, email&#10;&#10;Description automatically generated"/>
@@ -240,7 +275,7 @@
                     <a:blip r:embed="rId10" cstate="print">
                       <a:extLst>
                         <a:ext uri="{28A0092B-C50C-407E-A947-70E740481C1C}">
-                          <a14:useLocalDpi xmlns:a14="http://schemas.microsoft.com/office/drawing/2010/main" val="0"/>
+                          <a14:useLocalDpi xmlns="" xmlns:wpc="http://schemas.microsoft.com/office/word/2010/wordprocessingCanvas" xmlns:cx="http://schemas.microsoft.com/office/drawing/2014/chartex" xmlns:cx1="http://schemas.microsoft.com/office/drawing/2015/9/8/chartex" xmlns:cx2="http://schemas.microsoft.com/office/drawing/2015/10/21/chartex" xmlns:cx3="http://schemas.microsoft.com/office/drawing/2016/5/9/chartex" xmlns:cx4="http://schemas.microsoft.com/office/drawing/2016/5/10/chartex" xmlns:cx5="http://schemas.microsoft.com/office/drawing/2016/5/11/chartex" xmlns:cx6="http://schemas.microsoft.com/office/drawing/2016/5/12/chartex" xmlns:cx7="http://schemas.microsoft.com/office/drawing/2016/5/13/chartex" xmlns:cx8="http://schemas.microsoft.com/office/drawing/2016/5/14/chartex" xmlns:mc="http://schemas.openxmlformats.org/markup-compatibility/2006" xmlns:aink="http://schemas.microsoft.com/office/drawing/2016/ink" xmlns:am3d="http://schemas.microsoft.com/office/drawing/2017/model3d" xmlns:o="urn:schemas-microsoft-com:office:office" xmlns:v="urn:schemas-microsoft-com:vml" xmlns:wp14="http://schemas.microsoft.com/office/word/2010/wordprocessingDrawing" xmlns:w10="urn:schemas-microsoft-com:office:word" xmlns:w="http://schemas.openxmlformats.org/wordprocessingml/2006/main" xmlns:w14="http://schemas.microsoft.com/office/word/2010/wordml" xmlns:w15="http://schemas.microsoft.com/office/word/2012/wordml" xmlns:w16cid="http://schemas.microsoft.com/office/word/2016/wordml/cid" xmlns:w16se="http://schemas.microsoft.com/office/word/2015/wordml/symex" xmlns:wpg="http://schemas.microsoft.com/office/word/2010/wordprocessingGroup" xmlns:wpi="http://schemas.microsoft.com/office/word/2010/wordprocessingInk" xmlns:wps="http://schemas.microsoft.com/office/word/2010/wordprocessingShape" xmlns:a14="http://schemas.microsoft.com/office/drawing/2010/main" val="0"/>
                         </a:ext>
                       </a:extLst>
                     </a:blip>
@@ -271,7 +306,7 @@
     </w:p>
     <w:p>
       <w:pPr>
-        <w:pStyle w:val="ListParagraph"/>
+        <w:pStyle w:val="a3"/>
         <w:numPr>
           <w:ilvl w:val="1"/>
           <w:numId w:val="2"/>
@@ -296,7 +331,7 @@
           <w:noProof/>
         </w:rPr>
         <w:drawing>
-          <wp:inline distT="0" distB="0" distL="0" distR="0" wp14:anchorId="0BE179FC" wp14:editId="0C5ABD2D">
+          <wp:inline distT="0" distB="0" distL="0" distR="0">
             <wp:extent cx="5274310" cy="2574290"/>
             <wp:effectExtent l="0" t="0" r="2540" b="0"/>
             <wp:docPr id="23" name="Picture 23"/>
@@ -334,7 +369,7 @@
     </w:p>
     <w:p>
       <w:pPr>
-        <w:pStyle w:val="ListParagraph"/>
+        <w:pStyle w:val="a3"/>
         <w:numPr>
           <w:ilvl w:val="1"/>
           <w:numId w:val="2"/>
@@ -362,18 +397,10 @@
         <w:t>ghtaway</w:t>
       </w:r>
       <w:r>
-        <w:t xml:space="preserve">. The DFS is the name of an algorithm. We can use its full </w:t>
-      </w:r>
-      <w:proofErr w:type="gramStart"/>
-      <w:r>
-        <w:t>name</w:t>
-      </w:r>
-      <w:r>
-        <w:t>(</w:t>
-      </w:r>
-      <w:proofErr w:type="gramEnd"/>
-      <w:r>
-        <w:t>depth first search)</w:t>
+        <w:t>. The DFS is the name of an algorithm. We can use its full name</w:t>
+      </w:r>
+      <w:r>
+        <w:t>(depth first search)</w:t>
       </w:r>
       <w:r>
         <w:t>.</w:t>
@@ -385,7 +412,7 @@
           <w:noProof/>
         </w:rPr>
         <w:drawing>
-          <wp:inline distT="0" distB="0" distL="0" distR="0" wp14:anchorId="3FAE1773" wp14:editId="182480AE">
+          <wp:inline distT="0" distB="0" distL="0" distR="0">
             <wp:extent cx="5274310" cy="410210"/>
             <wp:effectExtent l="0" t="0" r="2540" b="8890"/>
             <wp:docPr id="24" name="Picture 24"/>
@@ -423,7 +450,7 @@
     </w:p>
     <w:p>
       <w:pPr>
-        <w:pStyle w:val="ListParagraph"/>
+        <w:pStyle w:val="a3"/>
         <w:numPr>
           <w:ilvl w:val="1"/>
           <w:numId w:val="2"/>
@@ -439,36 +466,8 @@
     </w:p>
     <w:p>
       <w:r>
-        <w:t xml:space="preserve">By reviewing NeighborService.java, we find that the function – </w:t>
-      </w:r>
-      <w:proofErr w:type="gramStart"/>
-      <w:r>
-        <w:t>add(</w:t>
-      </w:r>
-      <w:proofErr w:type="gramEnd"/>
-      <w:r>
-        <w:t xml:space="preserve">) and remove() – is named unclearly in this file is unclear. We suggest changing it into </w:t>
-      </w:r>
-      <w:proofErr w:type="spellStart"/>
-      <w:proofErr w:type="gramStart"/>
-      <w:r>
-        <w:t>addNeighbor</w:t>
-      </w:r>
-      <w:proofErr w:type="spellEnd"/>
-      <w:r>
-        <w:t>(</w:t>
-      </w:r>
-      <w:proofErr w:type="gramEnd"/>
-      <w:r>
-        <w:t xml:space="preserve">) and </w:t>
-      </w:r>
-      <w:proofErr w:type="spellStart"/>
-      <w:r>
-        <w:t>removeNeighbor</w:t>
-      </w:r>
-      <w:proofErr w:type="spellEnd"/>
-      <w:r>
-        <w:t>().</w:t>
+        <w:lastRenderedPageBreak/>
+        <w:t>By reviewing NeighborService.java, we find that the function – add() and remove() – is named unclearly in this file is unclear. We suggest changing it into addNeighbor() and removeNeighbor().</w:t>
       </w:r>
     </w:p>
     <w:p>
@@ -479,9 +478,8 @@
           <w:sz w:val="26"/>
           <w:szCs w:val="26"/>
         </w:rPr>
-        <w:lastRenderedPageBreak/>
         <w:drawing>
-          <wp:inline distT="0" distB="0" distL="0" distR="0" wp14:anchorId="44F45E7F" wp14:editId="6DDA055A">
+          <wp:inline distT="0" distB="0" distL="0" distR="0">
             <wp:extent cx="5271952" cy="846306"/>
             <wp:effectExtent l="0" t="0" r="0" b="5080"/>
             <wp:docPr id="32" name="Picture 32" descr="Graphical user interface, text, application, email&#10;&#10;Description automatically generated"/>
@@ -501,7 +499,7 @@
                     <a:blip r:embed="rId13" cstate="print">
                       <a:extLst>
                         <a:ext uri="{28A0092B-C50C-407E-A947-70E740481C1C}">
-                          <a14:useLocalDpi xmlns:a14="http://schemas.microsoft.com/office/drawing/2010/main" val="0"/>
+                          <a14:useLocalDpi xmlns="" xmlns:wpc="http://schemas.microsoft.com/office/word/2010/wordprocessingCanvas" xmlns:cx="http://schemas.microsoft.com/office/drawing/2014/chartex" xmlns:cx1="http://schemas.microsoft.com/office/drawing/2015/9/8/chartex" xmlns:cx2="http://schemas.microsoft.com/office/drawing/2015/10/21/chartex" xmlns:cx3="http://schemas.microsoft.com/office/drawing/2016/5/9/chartex" xmlns:cx4="http://schemas.microsoft.com/office/drawing/2016/5/10/chartex" xmlns:cx5="http://schemas.microsoft.com/office/drawing/2016/5/11/chartex" xmlns:cx6="http://schemas.microsoft.com/office/drawing/2016/5/12/chartex" xmlns:cx7="http://schemas.microsoft.com/office/drawing/2016/5/13/chartex" xmlns:cx8="http://schemas.microsoft.com/office/drawing/2016/5/14/chartex" xmlns:mc="http://schemas.openxmlformats.org/markup-compatibility/2006" xmlns:aink="http://schemas.microsoft.com/office/drawing/2016/ink" xmlns:am3d="http://schemas.microsoft.com/office/drawing/2017/model3d" xmlns:o="urn:schemas-microsoft-com:office:office" xmlns:v="urn:schemas-microsoft-com:vml" xmlns:wp14="http://schemas.microsoft.com/office/word/2010/wordprocessingDrawing" xmlns:w10="urn:schemas-microsoft-com:office:word" xmlns:w="http://schemas.openxmlformats.org/wordprocessingml/2006/main" xmlns:w14="http://schemas.microsoft.com/office/word/2010/wordml" xmlns:w15="http://schemas.microsoft.com/office/word/2012/wordml" xmlns:w16cid="http://schemas.microsoft.com/office/word/2016/wordml/cid" xmlns:w16se="http://schemas.microsoft.com/office/word/2015/wordml/symex" xmlns:wpg="http://schemas.microsoft.com/office/word/2010/wordprocessingGroup" xmlns:wpi="http://schemas.microsoft.com/office/word/2010/wordprocessingInk" xmlns:wps="http://schemas.microsoft.com/office/word/2010/wordprocessingShape" xmlns:a14="http://schemas.microsoft.com/office/drawing/2010/main" val="0"/>
                         </a:ext>
                       </a:extLst>
                     </a:blip>
@@ -522,7 +520,7 @@
                     </a:ln>
                     <a:extLst>
                       <a:ext uri="{53640926-AAD7-44D8-BBD7-CCE9431645EC}">
-                        <a14:shadowObscured xmlns:a14="http://schemas.microsoft.com/office/drawing/2010/main"/>
+                        <a14:shadowObscured xmlns="" xmlns:wpc="http://schemas.microsoft.com/office/word/2010/wordprocessingCanvas" xmlns:cx="http://schemas.microsoft.com/office/drawing/2014/chartex" xmlns:cx1="http://schemas.microsoft.com/office/drawing/2015/9/8/chartex" xmlns:cx2="http://schemas.microsoft.com/office/drawing/2015/10/21/chartex" xmlns:cx3="http://schemas.microsoft.com/office/drawing/2016/5/9/chartex" xmlns:cx4="http://schemas.microsoft.com/office/drawing/2016/5/10/chartex" xmlns:cx5="http://schemas.microsoft.com/office/drawing/2016/5/11/chartex" xmlns:cx6="http://schemas.microsoft.com/office/drawing/2016/5/12/chartex" xmlns:cx7="http://schemas.microsoft.com/office/drawing/2016/5/13/chartex" xmlns:cx8="http://schemas.microsoft.com/office/drawing/2016/5/14/chartex" xmlns:mc="http://schemas.openxmlformats.org/markup-compatibility/2006" xmlns:aink="http://schemas.microsoft.com/office/drawing/2016/ink" xmlns:am3d="http://schemas.microsoft.com/office/drawing/2017/model3d" xmlns:o="urn:schemas-microsoft-com:office:office" xmlns:v="urn:schemas-microsoft-com:vml" xmlns:wp14="http://schemas.microsoft.com/office/word/2010/wordprocessingDrawing" xmlns:w10="urn:schemas-microsoft-com:office:word" xmlns:w="http://schemas.openxmlformats.org/wordprocessingml/2006/main" xmlns:w14="http://schemas.microsoft.com/office/word/2010/wordml" xmlns:w15="http://schemas.microsoft.com/office/word/2012/wordml" xmlns:w16cid="http://schemas.microsoft.com/office/word/2016/wordml/cid" xmlns:w16se="http://schemas.microsoft.com/office/word/2015/wordml/symex" xmlns:wpg="http://schemas.microsoft.com/office/word/2010/wordprocessingGroup" xmlns:wpi="http://schemas.microsoft.com/office/word/2010/wordprocessingInk" xmlns:wps="http://schemas.microsoft.com/office/word/2010/wordprocessingShape" xmlns:a14="http://schemas.microsoft.com/office/drawing/2010/main"/>
                       </a:ext>
                     </a:extLst>
                   </pic:spPr>
@@ -540,7 +538,7 @@
           <w:szCs w:val="26"/>
         </w:rPr>
         <w:drawing>
-          <wp:inline distT="0" distB="0" distL="0" distR="0" wp14:anchorId="600C3804" wp14:editId="4FCDE810">
+          <wp:inline distT="0" distB="0" distL="0" distR="0">
             <wp:extent cx="5273455" cy="1410510"/>
             <wp:effectExtent l="0" t="0" r="0" b="0"/>
             <wp:docPr id="33" name="Picture 33" descr="Graphical user interface, text, application, email&#10;&#10;Description automatically generated"/>
@@ -560,7 +558,7 @@
                     <a:blip r:embed="rId14" cstate="print">
                       <a:extLst>
                         <a:ext uri="{28A0092B-C50C-407E-A947-70E740481C1C}">
-                          <a14:useLocalDpi xmlns:a14="http://schemas.microsoft.com/office/drawing/2010/main" val="0"/>
+                          <a14:useLocalDpi xmlns="" xmlns:wpc="http://schemas.microsoft.com/office/word/2010/wordprocessingCanvas" xmlns:cx="http://schemas.microsoft.com/office/drawing/2014/chartex" xmlns:cx1="http://schemas.microsoft.com/office/drawing/2015/9/8/chartex" xmlns:cx2="http://schemas.microsoft.com/office/drawing/2015/10/21/chartex" xmlns:cx3="http://schemas.microsoft.com/office/drawing/2016/5/9/chartex" xmlns:cx4="http://schemas.microsoft.com/office/drawing/2016/5/10/chartex" xmlns:cx5="http://schemas.microsoft.com/office/drawing/2016/5/11/chartex" xmlns:cx6="http://schemas.microsoft.com/office/drawing/2016/5/12/chartex" xmlns:cx7="http://schemas.microsoft.com/office/drawing/2016/5/13/chartex" xmlns:cx8="http://schemas.microsoft.com/office/drawing/2016/5/14/chartex" xmlns:mc="http://schemas.openxmlformats.org/markup-compatibility/2006" xmlns:aink="http://schemas.microsoft.com/office/drawing/2016/ink" xmlns:am3d="http://schemas.microsoft.com/office/drawing/2017/model3d" xmlns:o="urn:schemas-microsoft-com:office:office" xmlns:v="urn:schemas-microsoft-com:vml" xmlns:wp14="http://schemas.microsoft.com/office/word/2010/wordprocessingDrawing" xmlns:w10="urn:schemas-microsoft-com:office:word" xmlns:w="http://schemas.openxmlformats.org/wordprocessingml/2006/main" xmlns:w14="http://schemas.microsoft.com/office/word/2010/wordml" xmlns:w15="http://schemas.microsoft.com/office/word/2012/wordml" xmlns:w16cid="http://schemas.microsoft.com/office/word/2016/wordml/cid" xmlns:w16se="http://schemas.microsoft.com/office/word/2015/wordml/symex" xmlns:wpg="http://schemas.microsoft.com/office/word/2010/wordprocessingGroup" xmlns:wpi="http://schemas.microsoft.com/office/word/2010/wordprocessingInk" xmlns:wps="http://schemas.microsoft.com/office/word/2010/wordprocessingShape" xmlns:a14="http://schemas.microsoft.com/office/drawing/2010/main" val="0"/>
                         </a:ext>
                       </a:extLst>
                     </a:blip>
@@ -581,7 +579,7 @@
                     </a:ln>
                     <a:extLst>
                       <a:ext uri="{53640926-AAD7-44D8-BBD7-CCE9431645EC}">
-                        <a14:shadowObscured xmlns:a14="http://schemas.microsoft.com/office/drawing/2010/main"/>
+                        <a14:shadowObscured xmlns="" xmlns:wpc="http://schemas.microsoft.com/office/word/2010/wordprocessingCanvas" xmlns:cx="http://schemas.microsoft.com/office/drawing/2014/chartex" xmlns:cx1="http://schemas.microsoft.com/office/drawing/2015/9/8/chartex" xmlns:cx2="http://schemas.microsoft.com/office/drawing/2015/10/21/chartex" xmlns:cx3="http://schemas.microsoft.com/office/drawing/2016/5/9/chartex" xmlns:cx4="http://schemas.microsoft.com/office/drawing/2016/5/10/chartex" xmlns:cx5="http://schemas.microsoft.com/office/drawing/2016/5/11/chartex" xmlns:cx6="http://schemas.microsoft.com/office/drawing/2016/5/12/chartex" xmlns:cx7="http://schemas.microsoft.com/office/drawing/2016/5/13/chartex" xmlns:cx8="http://schemas.microsoft.com/office/drawing/2016/5/14/chartex" xmlns:mc="http://schemas.openxmlformats.org/markup-compatibility/2006" xmlns:aink="http://schemas.microsoft.com/office/drawing/2016/ink" xmlns:am3d="http://schemas.microsoft.com/office/drawing/2017/model3d" xmlns:o="urn:schemas-microsoft-com:office:office" xmlns:v="urn:schemas-microsoft-com:vml" xmlns:wp14="http://schemas.microsoft.com/office/word/2010/wordprocessingDrawing" xmlns:w10="urn:schemas-microsoft-com:office:word" xmlns:w="http://schemas.openxmlformats.org/wordprocessingml/2006/main" xmlns:w14="http://schemas.microsoft.com/office/word/2010/wordml" xmlns:w15="http://schemas.microsoft.com/office/word/2012/wordml" xmlns:w16cid="http://schemas.microsoft.com/office/word/2016/wordml/cid" xmlns:w16se="http://schemas.microsoft.com/office/word/2015/wordml/symex" xmlns:wpg="http://schemas.microsoft.com/office/word/2010/wordprocessingGroup" xmlns:wpi="http://schemas.microsoft.com/office/word/2010/wordprocessingInk" xmlns:wps="http://schemas.microsoft.com/office/word/2010/wordprocessingShape" xmlns:a14="http://schemas.microsoft.com/office/drawing/2010/main"/>
                       </a:ext>
                     </a:extLst>
                   </pic:spPr>
@@ -595,7 +593,7 @@
     <w:p/>
     <w:p>
       <w:pPr>
-        <w:pStyle w:val="ListParagraph"/>
+        <w:pStyle w:val="a3"/>
         <w:numPr>
           <w:ilvl w:val="1"/>
           <w:numId w:val="2"/>
@@ -611,23 +609,7 @@
     </w:p>
     <w:p>
       <w:r>
-        <w:t xml:space="preserve">Some private members are not necessary, such as </w:t>
-      </w:r>
-      <w:proofErr w:type="spellStart"/>
-      <w:r>
-        <w:t>xPosition</w:t>
-      </w:r>
-      <w:proofErr w:type="spellEnd"/>
-      <w:r>
-        <w:t xml:space="preserve"> and </w:t>
-      </w:r>
-      <w:proofErr w:type="spellStart"/>
-      <w:r>
-        <w:t>yPosition</w:t>
-      </w:r>
-      <w:proofErr w:type="spellEnd"/>
-      <w:r>
-        <w:t xml:space="preserve"> in map. Though it is recorded in some of the map file, it is not used at all in our implementation. Therefore, they could be removed as a refactoring.</w:t>
+        <w:t>Some private members are not necessary, such as xPosition and yPosition in map. Though it is recorded in some of the map file, it is not used at all in our implementation. Therefore, they could be removed as a refactoring.</w:t>
       </w:r>
     </w:p>
     <w:p>
@@ -639,7 +621,7 @@
           <w:szCs w:val="26"/>
         </w:rPr>
         <w:drawing>
-          <wp:inline distT="0" distB="0" distL="0" distR="0" wp14:anchorId="294C9C42" wp14:editId="7B135FC6">
+          <wp:inline distT="0" distB="0" distL="0" distR="0">
             <wp:extent cx="5274310" cy="2719989"/>
             <wp:effectExtent l="0" t="0" r="0" b="0"/>
             <wp:docPr id="34" name="Picture 34" descr="Timeline&#10;&#10;Description automatically generated with low confidence"/>
@@ -659,7 +641,7 @@
                     <a:blip r:embed="rId15">
                       <a:extLst>
                         <a:ext uri="{28A0092B-C50C-407E-A947-70E740481C1C}">
-                          <a14:useLocalDpi xmlns:a14="http://schemas.microsoft.com/office/drawing/2010/main" val="0"/>
+                          <a14:useLocalDpi xmlns="" xmlns:wpc="http://schemas.microsoft.com/office/word/2010/wordprocessingCanvas" xmlns:cx="http://schemas.microsoft.com/office/drawing/2014/chartex" xmlns:cx1="http://schemas.microsoft.com/office/drawing/2015/9/8/chartex" xmlns:cx2="http://schemas.microsoft.com/office/drawing/2015/10/21/chartex" xmlns:cx3="http://schemas.microsoft.com/office/drawing/2016/5/9/chartex" xmlns:cx4="http://schemas.microsoft.com/office/drawing/2016/5/10/chartex" xmlns:cx5="http://schemas.microsoft.com/office/drawing/2016/5/11/chartex" xmlns:cx6="http://schemas.microsoft.com/office/drawing/2016/5/12/chartex" xmlns:cx7="http://schemas.microsoft.com/office/drawing/2016/5/13/chartex" xmlns:cx8="http://schemas.microsoft.com/office/drawing/2016/5/14/chartex" xmlns:mc="http://schemas.openxmlformats.org/markup-compatibility/2006" xmlns:aink="http://schemas.microsoft.com/office/drawing/2016/ink" xmlns:am3d="http://schemas.microsoft.com/office/drawing/2017/model3d" xmlns:o="urn:schemas-microsoft-com:office:office" xmlns:v="urn:schemas-microsoft-com:vml" xmlns:wp14="http://schemas.microsoft.com/office/word/2010/wordprocessingDrawing" xmlns:w10="urn:schemas-microsoft-com:office:word" xmlns:w="http://schemas.openxmlformats.org/wordprocessingml/2006/main" xmlns:w14="http://schemas.microsoft.com/office/word/2010/wordml" xmlns:w15="http://schemas.microsoft.com/office/word/2012/wordml" xmlns:w16cid="http://schemas.microsoft.com/office/word/2016/wordml/cid" xmlns:w16se="http://schemas.microsoft.com/office/word/2015/wordml/symex" xmlns:wpg="http://schemas.microsoft.com/office/word/2010/wordprocessingGroup" xmlns:wpi="http://schemas.microsoft.com/office/word/2010/wordprocessingInk" xmlns:wps="http://schemas.microsoft.com/office/word/2010/wordprocessingShape" xmlns:a14="http://schemas.microsoft.com/office/drawing/2010/main" val="0"/>
                         </a:ext>
                       </a:extLst>
                     </a:blip>
@@ -691,7 +673,7 @@
     <w:p/>
     <w:p>
       <w:pPr>
-        <w:pStyle w:val="ListParagraph"/>
+        <w:pStyle w:val="a3"/>
         <w:numPr>
           <w:ilvl w:val="1"/>
           <w:numId w:val="2"/>
@@ -707,36 +689,7 @@
     </w:p>
     <w:p>
       <w:r>
-        <w:t xml:space="preserve">We review the StartupService.java and find that: in function </w:t>
-      </w:r>
-      <w:proofErr w:type="spellStart"/>
-      <w:proofErr w:type="gramStart"/>
-      <w:r>
-        <w:t>assigncountries</w:t>
-      </w:r>
-      <w:proofErr w:type="spellEnd"/>
-      <w:r>
-        <w:t>(</w:t>
-      </w:r>
-      <w:proofErr w:type="gramEnd"/>
-      <w:r>
-        <w:t xml:space="preserve">), there is a local value </w:t>
-      </w:r>
-      <w:proofErr w:type="spellStart"/>
-      <w:r>
-        <w:t>l_ctr</w:t>
-      </w:r>
-      <w:proofErr w:type="spellEnd"/>
-      <w:r>
-        <w:t xml:space="preserve"> never </w:t>
-      </w:r>
-      <w:proofErr w:type="spellStart"/>
-      <w:r>
-        <w:t>acturally</w:t>
-      </w:r>
-      <w:proofErr w:type="spellEnd"/>
-      <w:r>
-        <w:t xml:space="preserve"> used. It should be removed.</w:t>
+        <w:t>We review the StartupService.java and find that: in function assigncountries(), there is a local value l_ctr never acturally used. It should be removed.</w:t>
       </w:r>
     </w:p>
     <w:p>
@@ -749,7 +702,7 @@
         </w:rPr>
         <w:lastRenderedPageBreak/>
         <w:drawing>
-          <wp:inline distT="0" distB="0" distL="0" distR="0" wp14:anchorId="314E19EE" wp14:editId="1C4581A0">
+          <wp:inline distT="0" distB="0" distL="0" distR="0">
             <wp:extent cx="5274310" cy="3228261"/>
             <wp:effectExtent l="0" t="0" r="0" b="0"/>
             <wp:docPr id="35" name="Picture 35" descr="Graphical user interface, text, application, email&#10;&#10;Description automatically generated"/>
@@ -769,7 +722,7 @@
                     <a:blip r:embed="rId16" cstate="print">
                       <a:extLst>
                         <a:ext uri="{28A0092B-C50C-407E-A947-70E740481C1C}">
-                          <a14:useLocalDpi xmlns:a14="http://schemas.microsoft.com/office/drawing/2010/main" val="0"/>
+                          <a14:useLocalDpi xmlns="" xmlns:wpc="http://schemas.microsoft.com/office/word/2010/wordprocessingCanvas" xmlns:cx="http://schemas.microsoft.com/office/drawing/2014/chartex" xmlns:cx1="http://schemas.microsoft.com/office/drawing/2015/9/8/chartex" xmlns:cx2="http://schemas.microsoft.com/office/drawing/2015/10/21/chartex" xmlns:cx3="http://schemas.microsoft.com/office/drawing/2016/5/9/chartex" xmlns:cx4="http://schemas.microsoft.com/office/drawing/2016/5/10/chartex" xmlns:cx5="http://schemas.microsoft.com/office/drawing/2016/5/11/chartex" xmlns:cx6="http://schemas.microsoft.com/office/drawing/2016/5/12/chartex" xmlns:cx7="http://schemas.microsoft.com/office/drawing/2016/5/13/chartex" xmlns:cx8="http://schemas.microsoft.com/office/drawing/2016/5/14/chartex" xmlns:mc="http://schemas.openxmlformats.org/markup-compatibility/2006" xmlns:aink="http://schemas.microsoft.com/office/drawing/2016/ink" xmlns:am3d="http://schemas.microsoft.com/office/drawing/2017/model3d" xmlns:o="urn:schemas-microsoft-com:office:office" xmlns:v="urn:schemas-microsoft-com:vml" xmlns:wp14="http://schemas.microsoft.com/office/word/2010/wordprocessingDrawing" xmlns:w10="urn:schemas-microsoft-com:office:word" xmlns:w="http://schemas.openxmlformats.org/wordprocessingml/2006/main" xmlns:w14="http://schemas.microsoft.com/office/word/2010/wordml" xmlns:w15="http://schemas.microsoft.com/office/word/2012/wordml" xmlns:w16cid="http://schemas.microsoft.com/office/word/2016/wordml/cid" xmlns:w16se="http://schemas.microsoft.com/office/word/2015/wordml/symex" xmlns:wpg="http://schemas.microsoft.com/office/word/2010/wordprocessingGroup" xmlns:wpi="http://schemas.microsoft.com/office/word/2010/wordprocessingInk" xmlns:wps="http://schemas.microsoft.com/office/word/2010/wordprocessingShape" xmlns:a14="http://schemas.microsoft.com/office/drawing/2010/main" val="0"/>
                         </a:ext>
                       </a:extLst>
                     </a:blip>
@@ -801,7 +754,7 @@
     <w:p/>
     <w:p>
       <w:pPr>
-        <w:pStyle w:val="ListParagraph"/>
+        <w:pStyle w:val="a3"/>
         <w:numPr>
           <w:ilvl w:val="1"/>
           <w:numId w:val="2"/>
@@ -833,28 +786,10 @@
         <w:t xml:space="preserve"> warning and </w:t>
       </w:r>
       <w:r>
-        <w:t xml:space="preserve">find that the construct of the </w:t>
-      </w:r>
-      <w:proofErr w:type="spellStart"/>
-      <w:r>
-        <w:t>l_continntAdjList</w:t>
-      </w:r>
-      <w:proofErr w:type="spellEnd"/>
-      <w:r>
-        <w:t xml:space="preserve"> in </w:t>
-      </w:r>
-      <w:proofErr w:type="spellStart"/>
-      <w:proofErr w:type="gramStart"/>
-      <w:r>
-        <w:t>validateSubGraph</w:t>
-      </w:r>
-      <w:proofErr w:type="spellEnd"/>
-      <w:r>
-        <w:t>(</w:t>
-      </w:r>
-      <w:proofErr w:type="gramEnd"/>
-      <w:r>
-        <w:t>)</w:t>
+        <w:t xml:space="preserve">find that the construct of the l_continntAdjList in </w:t>
+      </w:r>
+      <w:r>
+        <w:t>validateSubGraph()</w:t>
       </w:r>
       <w:r>
         <w:t xml:space="preserve"> is not a good practice of java language. </w:t>
@@ -869,7 +804,7 @@
           <w:szCs w:val="26"/>
         </w:rPr>
         <w:drawing>
-          <wp:inline distT="0" distB="0" distL="0" distR="0" wp14:anchorId="318A9983" wp14:editId="2D300DE2">
+          <wp:inline distT="0" distB="0" distL="0" distR="0">
             <wp:extent cx="5274310" cy="232723"/>
             <wp:effectExtent l="0" t="0" r="0" b="0"/>
             <wp:docPr id="36" name="Picture 36"/>
@@ -889,7 +824,7 @@
                     <a:blip r:embed="rId17">
                       <a:extLst>
                         <a:ext uri="{28A0092B-C50C-407E-A947-70E740481C1C}">
-                          <a14:useLocalDpi xmlns:a14="http://schemas.microsoft.com/office/drawing/2010/main" val="0"/>
+                          <a14:useLocalDpi xmlns="" xmlns:wpc="http://schemas.microsoft.com/office/word/2010/wordprocessingCanvas" xmlns:cx="http://schemas.microsoft.com/office/drawing/2014/chartex" xmlns:cx1="http://schemas.microsoft.com/office/drawing/2015/9/8/chartex" xmlns:cx2="http://schemas.microsoft.com/office/drawing/2015/10/21/chartex" xmlns:cx3="http://schemas.microsoft.com/office/drawing/2016/5/9/chartex" xmlns:cx4="http://schemas.microsoft.com/office/drawing/2016/5/10/chartex" xmlns:cx5="http://schemas.microsoft.com/office/drawing/2016/5/11/chartex" xmlns:cx6="http://schemas.microsoft.com/office/drawing/2016/5/12/chartex" xmlns:cx7="http://schemas.microsoft.com/office/drawing/2016/5/13/chartex" xmlns:cx8="http://schemas.microsoft.com/office/drawing/2016/5/14/chartex" xmlns:mc="http://schemas.openxmlformats.org/markup-compatibility/2006" xmlns:aink="http://schemas.microsoft.com/office/drawing/2016/ink" xmlns:am3d="http://schemas.microsoft.com/office/drawing/2017/model3d" xmlns:o="urn:schemas-microsoft-com:office:office" xmlns:v="urn:schemas-microsoft-com:vml" xmlns:wp14="http://schemas.microsoft.com/office/word/2010/wordprocessingDrawing" xmlns:w10="urn:schemas-microsoft-com:office:word" xmlns:w="http://schemas.openxmlformats.org/wordprocessingml/2006/main" xmlns:w14="http://schemas.microsoft.com/office/word/2010/wordml" xmlns:w15="http://schemas.microsoft.com/office/word/2012/wordml" xmlns:w16cid="http://schemas.microsoft.com/office/word/2016/wordml/cid" xmlns:w16se="http://schemas.microsoft.com/office/word/2015/wordml/symex" xmlns:wpg="http://schemas.microsoft.com/office/word/2010/wordprocessingGroup" xmlns:wpi="http://schemas.microsoft.com/office/word/2010/wordprocessingInk" xmlns:wps="http://schemas.microsoft.com/office/word/2010/wordprocessingShape" xmlns:a14="http://schemas.microsoft.com/office/drawing/2010/main" val="0"/>
                         </a:ext>
                       </a:extLst>
                     </a:blip>
@@ -925,44 +860,23 @@
     </w:p>
     <w:p>
       <w:r>
-        <w:t>LinkedList&lt;Object&gt; b = new LinkedList&lt;</w:t>
-      </w:r>
-      <w:proofErr w:type="gramStart"/>
-      <w:r>
-        <w:t>&gt;(</w:t>
-      </w:r>
-      <w:proofErr w:type="gramEnd"/>
-      <w:r>
-        <w:t>);</w:t>
-      </w:r>
-    </w:p>
-    <w:p>
-      <w:r>
-        <w:t>LinkedList&lt;LinkedList&lt;Object&gt;&gt; a = new LinkedList&lt;</w:t>
-      </w:r>
-      <w:proofErr w:type="gramStart"/>
-      <w:r>
-        <w:t>&gt;(</w:t>
-      </w:r>
-      <w:proofErr w:type="gramEnd"/>
-      <w:r>
-        <w:t>);</w:t>
-      </w:r>
-    </w:p>
-    <w:p>
-      <w:proofErr w:type="spellStart"/>
-      <w:r>
-        <w:t>a.add</w:t>
-      </w:r>
-      <w:proofErr w:type="spellEnd"/>
-      <w:r>
-        <w:t>(b);</w:t>
+        <w:t>LinkedList&lt;Object&gt; b = new LinkedList&lt;&gt;();</w:t>
+      </w:r>
+    </w:p>
+    <w:p>
+      <w:r>
+        <w:t>LinkedList&lt;LinkedList&lt;Object&gt;&gt; a = new LinkedList&lt;&gt;();</w:t>
+      </w:r>
+    </w:p>
+    <w:p>
+      <w:r>
+        <w:t>a.add(b);</w:t>
       </w:r>
     </w:p>
     <w:p/>
     <w:p>
       <w:pPr>
-        <w:pStyle w:val="ListParagraph"/>
+        <w:pStyle w:val="a3"/>
         <w:numPr>
           <w:ilvl w:val="1"/>
           <w:numId w:val="2"/>
@@ -978,33 +892,7 @@
     </w:p>
     <w:p>
       <w:r>
-        <w:t xml:space="preserve">One of the experienced developer in our group indicate that the </w:t>
-      </w:r>
-      <w:proofErr w:type="spellStart"/>
-      <w:proofErr w:type="gramStart"/>
-      <w:r>
-        <w:t>ifConnected</w:t>
-      </w:r>
-      <w:proofErr w:type="spellEnd"/>
-      <w:r>
-        <w:t>(</w:t>
-      </w:r>
-      <w:proofErr w:type="gramEnd"/>
-      <w:r>
-        <w:t xml:space="preserve">) method is not following the naming convention as usual. It should be </w:t>
-      </w:r>
-      <w:proofErr w:type="spellStart"/>
-      <w:proofErr w:type="gramStart"/>
-      <w:r>
-        <w:t>isConnected</w:t>
-      </w:r>
-      <w:proofErr w:type="spellEnd"/>
-      <w:r>
-        <w:t>(</w:t>
-      </w:r>
-      <w:proofErr w:type="gramEnd"/>
-      <w:r>
-        <w:t>).</w:t>
+        <w:t>One of the experienced developer in our group indicate that the ifConnected() method is not following the naming convention as usual. It should be isConnected().</w:t>
       </w:r>
     </w:p>
     <w:p>
@@ -1016,7 +904,7 @@
           <w:szCs w:val="26"/>
         </w:rPr>
         <w:drawing>
-          <wp:inline distT="0" distB="0" distL="0" distR="0" wp14:anchorId="27916208" wp14:editId="0F6A98F6">
+          <wp:inline distT="0" distB="0" distL="0" distR="0">
             <wp:extent cx="4725901" cy="279400"/>
             <wp:effectExtent l="0" t="0" r="0" b="0"/>
             <wp:docPr id="26" name="Picture 26" descr="Text&#10;&#10;Description automatically generated"/>
@@ -1036,7 +924,7 @@
                     <a:blip r:embed="rId18" cstate="print">
                       <a:extLst>
                         <a:ext uri="{28A0092B-C50C-407E-A947-70E740481C1C}">
-                          <a14:useLocalDpi xmlns:a14="http://schemas.microsoft.com/office/drawing/2010/main" val="0"/>
+                          <a14:useLocalDpi xmlns="" xmlns:wpc="http://schemas.microsoft.com/office/word/2010/wordprocessingCanvas" xmlns:cx="http://schemas.microsoft.com/office/drawing/2014/chartex" xmlns:cx1="http://schemas.microsoft.com/office/drawing/2015/9/8/chartex" xmlns:cx2="http://schemas.microsoft.com/office/drawing/2015/10/21/chartex" xmlns:cx3="http://schemas.microsoft.com/office/drawing/2016/5/9/chartex" xmlns:cx4="http://schemas.microsoft.com/office/drawing/2016/5/10/chartex" xmlns:cx5="http://schemas.microsoft.com/office/drawing/2016/5/11/chartex" xmlns:cx6="http://schemas.microsoft.com/office/drawing/2016/5/12/chartex" xmlns:cx7="http://schemas.microsoft.com/office/drawing/2016/5/13/chartex" xmlns:cx8="http://schemas.microsoft.com/office/drawing/2016/5/14/chartex" xmlns:mc="http://schemas.openxmlformats.org/markup-compatibility/2006" xmlns:aink="http://schemas.microsoft.com/office/drawing/2016/ink" xmlns:am3d="http://schemas.microsoft.com/office/drawing/2017/model3d" xmlns:o="urn:schemas-microsoft-com:office:office" xmlns:v="urn:schemas-microsoft-com:vml" xmlns:wp14="http://schemas.microsoft.com/office/word/2010/wordprocessingDrawing" xmlns:w10="urn:schemas-microsoft-com:office:word" xmlns:w="http://schemas.openxmlformats.org/wordprocessingml/2006/main" xmlns:w14="http://schemas.microsoft.com/office/word/2010/wordml" xmlns:w15="http://schemas.microsoft.com/office/word/2012/wordml" xmlns:w16cid="http://schemas.microsoft.com/office/word/2016/wordml/cid" xmlns:w16se="http://schemas.microsoft.com/office/word/2015/wordml/symex" xmlns:wpg="http://schemas.microsoft.com/office/word/2010/wordprocessingGroup" xmlns:wpi="http://schemas.microsoft.com/office/word/2010/wordprocessingInk" xmlns:wps="http://schemas.microsoft.com/office/word/2010/wordprocessingShape" xmlns:a14="http://schemas.microsoft.com/office/drawing/2010/main" val="0"/>
                         </a:ext>
                       </a:extLst>
                     </a:blip>
@@ -1057,7 +945,7 @@
                     </a:ln>
                     <a:extLst>
                       <a:ext uri="{53640926-AAD7-44D8-BBD7-CCE9431645EC}">
-                        <a14:shadowObscured xmlns:a14="http://schemas.microsoft.com/office/drawing/2010/main"/>
+                        <a14:shadowObscured xmlns="" xmlns:wpc="http://schemas.microsoft.com/office/word/2010/wordprocessingCanvas" xmlns:cx="http://schemas.microsoft.com/office/drawing/2014/chartex" xmlns:cx1="http://schemas.microsoft.com/office/drawing/2015/9/8/chartex" xmlns:cx2="http://schemas.microsoft.com/office/drawing/2015/10/21/chartex" xmlns:cx3="http://schemas.microsoft.com/office/drawing/2016/5/9/chartex" xmlns:cx4="http://schemas.microsoft.com/office/drawing/2016/5/10/chartex" xmlns:cx5="http://schemas.microsoft.com/office/drawing/2016/5/11/chartex" xmlns:cx6="http://schemas.microsoft.com/office/drawing/2016/5/12/chartex" xmlns:cx7="http://schemas.microsoft.com/office/drawing/2016/5/13/chartex" xmlns:cx8="http://schemas.microsoft.com/office/drawing/2016/5/14/chartex" xmlns:mc="http://schemas.openxmlformats.org/markup-compatibility/2006" xmlns:aink="http://schemas.microsoft.com/office/drawing/2016/ink" xmlns:am3d="http://schemas.microsoft.com/office/drawing/2017/model3d" xmlns:o="urn:schemas-microsoft-com:office:office" xmlns:v="urn:schemas-microsoft-com:vml" xmlns:wp14="http://schemas.microsoft.com/office/word/2010/wordprocessingDrawing" xmlns:w10="urn:schemas-microsoft-com:office:word" xmlns:w="http://schemas.openxmlformats.org/wordprocessingml/2006/main" xmlns:w14="http://schemas.microsoft.com/office/word/2010/wordml" xmlns:w15="http://schemas.microsoft.com/office/word/2012/wordml" xmlns:w16cid="http://schemas.microsoft.com/office/word/2016/wordml/cid" xmlns:w16se="http://schemas.microsoft.com/office/word/2015/wordml/symex" xmlns:wpg="http://schemas.microsoft.com/office/word/2010/wordprocessingGroup" xmlns:wpi="http://schemas.microsoft.com/office/word/2010/wordprocessingInk" xmlns:wps="http://schemas.microsoft.com/office/word/2010/wordprocessingShape" xmlns:a14="http://schemas.microsoft.com/office/drawing/2010/main"/>
                       </a:ext>
                     </a:extLst>
                   </pic:spPr>
@@ -1076,7 +964,7 @@
     <w:p/>
     <w:p>
       <w:pPr>
-        <w:pStyle w:val="ListParagraph"/>
+        <w:pStyle w:val="a3"/>
         <w:numPr>
           <w:ilvl w:val="0"/>
           <w:numId w:val="2"/>
@@ -1090,7 +978,7 @@
     </w:p>
     <w:p>
       <w:pPr>
-        <w:pStyle w:val="ListParagraph"/>
+        <w:pStyle w:val="a3"/>
         <w:numPr>
           <w:ilvl w:val="1"/>
           <w:numId w:val="2"/>
@@ -1115,7 +1003,7 @@
     </w:p>
     <w:p>
       <w:pPr>
-        <w:pStyle w:val="ListParagraph"/>
+        <w:pStyle w:val="a3"/>
         <w:numPr>
           <w:ilvl w:val="0"/>
           <w:numId w:val="4"/>
@@ -1168,15 +1056,7 @@
         <w:t xml:space="preserve">e can overwrite </w:t>
       </w:r>
       <w:r>
-        <w:t>the ‘</w:t>
-      </w:r>
-      <w:proofErr w:type="gramStart"/>
-      <w:r>
-        <w:t>help(</w:t>
-      </w:r>
-      <w:proofErr w:type="gramEnd"/>
-      <w:r>
-        <w:t>)’ function</w:t>
+        <w:t>the ‘help()’ function</w:t>
       </w:r>
       <w:r>
         <w:t xml:space="preserve"> in each subclass of state class</w:t>
@@ -1202,7 +1082,7 @@
     </w:p>
     <w:p>
       <w:pPr>
-        <w:pStyle w:val="ListParagraph"/>
+        <w:pStyle w:val="a3"/>
         <w:numPr>
           <w:ilvl w:val="0"/>
           <w:numId w:val="4"/>
@@ -1236,20 +1116,7 @@
         <w:t xml:space="preserve">get some help at the beginning of the game, he enters ‘help’ into the console. </w:t>
       </w:r>
       <w:r>
-        <w:t>There is a field to indicate current phase in the game context. The controller will invoke the ‘</w:t>
-      </w:r>
-      <w:proofErr w:type="spellStart"/>
-      <w:proofErr w:type="gramStart"/>
-      <w:r>
-        <w:t>printHelp</w:t>
-      </w:r>
-      <w:proofErr w:type="spellEnd"/>
-      <w:r>
-        <w:t>(</w:t>
-      </w:r>
-      <w:proofErr w:type="gramEnd"/>
-      <w:r>
-        <w:t xml:space="preserve">)’ method in the service. </w:t>
+        <w:t xml:space="preserve">There is a field to indicate current phase in the game context. The controller will invoke the ‘printHelp()’ method in the service. </w:t>
       </w:r>
       <w:r>
         <w:t xml:space="preserve">The trouble is this method can be very complicated and hard to maintain in the future, because we need to </w:t>
@@ -1265,7 +1132,7 @@
           <w:noProof/>
         </w:rPr>
         <w:drawing>
-          <wp:inline distT="0" distB="0" distL="0" distR="0" wp14:anchorId="445D80BB" wp14:editId="60D0B8C7">
+          <wp:inline distT="0" distB="0" distL="0" distR="0">
             <wp:extent cx="4545999" cy="1721306"/>
             <wp:effectExtent l="0" t="0" r="6985" b="0"/>
             <wp:docPr id="1" name="Picture 1"/>
@@ -1309,20 +1176,7 @@
         <w:t xml:space="preserve">We can </w:t>
       </w:r>
       <w:r>
-        <w:t>create different classes for every phase in the game, and overwrite the ‘</w:t>
-      </w:r>
-      <w:proofErr w:type="spellStart"/>
-      <w:proofErr w:type="gramStart"/>
-      <w:r>
-        <w:t>printHelp</w:t>
-      </w:r>
-      <w:proofErr w:type="spellEnd"/>
-      <w:r>
-        <w:t>(</w:t>
-      </w:r>
-      <w:proofErr w:type="gramEnd"/>
-      <w:r>
-        <w:t>)’ method</w:t>
+        <w:t>create different classes for every phase in the game, and overwrite the ‘printHelp()’ method</w:t>
       </w:r>
       <w:r>
         <w:t>s. The responsibility is divided into the corresponding class, so the code is easier to understand and maintain after refactoring. The code can be following:</w:t>
@@ -1334,7 +1188,7 @@
           <w:noProof/>
         </w:rPr>
         <w:drawing>
-          <wp:inline distT="0" distB="0" distL="0" distR="0" wp14:anchorId="7A654D65" wp14:editId="56318D35">
+          <wp:inline distT="0" distB="0" distL="0" distR="0">
             <wp:extent cx="3474720" cy="1053795"/>
             <wp:effectExtent l="0" t="0" r="0" b="0"/>
             <wp:docPr id="15" name="Picture 15"/>
@@ -1382,7 +1236,7 @@
         </w:rPr>
         <w:lastRenderedPageBreak/>
         <w:drawing>
-          <wp:inline distT="0" distB="0" distL="0" distR="0" wp14:anchorId="47CC4E6E" wp14:editId="64585CF3">
+          <wp:inline distT="0" distB="0" distL="0" distR="0">
             <wp:extent cx="4493995" cy="759099"/>
             <wp:effectExtent l="0" t="0" r="1905" b="3175"/>
             <wp:docPr id="3" name="Picture 3"/>
@@ -1421,14 +1275,8 @@
         <w:rPr>
           <w:noProof/>
         </w:rPr>
-        <w:t xml:space="preserve"> </w:t>
-      </w:r>
-      <w:r>
-        <w:rPr>
-          <w:noProof/>
-        </w:rPr>
         <w:drawing>
-          <wp:inline distT="0" distB="0" distL="0" distR="0" wp14:anchorId="6608E8A4" wp14:editId="6B11E6EB">
+          <wp:inline distT="0" distB="0" distL="0" distR="0">
             <wp:extent cx="5274310" cy="708660"/>
             <wp:effectExtent l="0" t="0" r="2540" b="0"/>
             <wp:docPr id="4" name="Picture 4"/>
@@ -1466,7 +1314,7 @@
     </w:p>
     <w:p>
       <w:pPr>
-        <w:pStyle w:val="ListParagraph"/>
+        <w:pStyle w:val="a3"/>
         <w:numPr>
           <w:ilvl w:val="0"/>
           <w:numId w:val="9"/>
@@ -1506,7 +1354,7 @@
           <w:noProof/>
         </w:rPr>
         <w:drawing>
-          <wp:inline distT="0" distB="0" distL="0" distR="0" wp14:anchorId="58941AFA" wp14:editId="44DBC821">
+          <wp:inline distT="0" distB="0" distL="0" distR="0">
             <wp:extent cx="5172075" cy="2305050"/>
             <wp:effectExtent l="0" t="0" r="9525" b="0"/>
             <wp:docPr id="16" name="Picture 16"/>
@@ -1551,7 +1399,7 @@
     </w:p>
     <w:p>
       <w:pPr>
-        <w:pStyle w:val="ListParagraph"/>
+        <w:pStyle w:val="a3"/>
         <w:numPr>
           <w:ilvl w:val="1"/>
           <w:numId w:val="2"/>
@@ -1567,7 +1415,7 @@
     </w:p>
     <w:p>
       <w:pPr>
-        <w:pStyle w:val="ListParagraph"/>
+        <w:pStyle w:val="a3"/>
         <w:numPr>
           <w:ilvl w:val="0"/>
           <w:numId w:val="5"/>
@@ -1578,18 +1426,7 @@
         <w:t xml:space="preserve">Reason: </w:t>
       </w:r>
       <w:r>
-        <w:t xml:space="preserve">the game engine executes the orders from players in round-robin fashion, which are stored in the list of </w:t>
-      </w:r>
-      <w:proofErr w:type="gramStart"/>
-      <w:r>
-        <w:t>player</w:t>
-      </w:r>
-      <w:proofErr w:type="gramEnd"/>
-      <w:r>
-        <w:t>. The execution of the commands is at a different time compared to where they are created.</w:t>
-      </w:r>
-      <w:r>
-        <w:t xml:space="preserve"> </w:t>
+        <w:t>the game engine executes the orders from players in round-robin fashion, which are stored in the list of player. The execution of the commands is at a different time compared to where they are created.</w:t>
       </w:r>
       <w:r>
         <w:t xml:space="preserve">Besides, </w:t>
@@ -1603,7 +1440,7 @@
     </w:p>
     <w:p>
       <w:pPr>
-        <w:pStyle w:val="ListParagraph"/>
+        <w:pStyle w:val="a3"/>
         <w:numPr>
           <w:ilvl w:val="0"/>
           <w:numId w:val="5"/>
@@ -1656,7 +1493,7 @@
         </w:rPr>
         <w:lastRenderedPageBreak/>
         <w:drawing>
-          <wp:inline distT="0" distB="0" distL="0" distR="0" wp14:anchorId="09889442" wp14:editId="69E52CC7">
+          <wp:inline distT="0" distB="0" distL="0" distR="0">
             <wp:extent cx="3137562" cy="1381797"/>
             <wp:effectExtent l="0" t="0" r="5715" b="8890"/>
             <wp:docPr id="2" name="Picture 2"/>
@@ -1730,7 +1567,7 @@
           <w:noProof/>
         </w:rPr>
         <w:drawing>
-          <wp:inline distT="0" distB="0" distL="0" distR="0" wp14:anchorId="3501DA77" wp14:editId="1FB9D8D5">
+          <wp:inline distT="0" distB="0" distL="0" distR="0">
             <wp:extent cx="2607406" cy="2838450"/>
             <wp:effectExtent l="0" t="0" r="2540" b="0"/>
             <wp:docPr id="17" name="Picture 17"/>
@@ -1772,7 +1609,7 @@
           <w:noProof/>
         </w:rPr>
         <w:drawing>
-          <wp:inline distT="0" distB="0" distL="0" distR="0" wp14:anchorId="20120328" wp14:editId="2AE7860C">
+          <wp:inline distT="0" distB="0" distL="0" distR="0">
             <wp:extent cx="3913286" cy="2280316"/>
             <wp:effectExtent l="0" t="0" r="0" b="5715"/>
             <wp:docPr id="5" name="Picture 5"/>
@@ -1810,7 +1647,7 @@
     </w:p>
     <w:p>
       <w:pPr>
-        <w:pStyle w:val="ListParagraph"/>
+        <w:pStyle w:val="a3"/>
         <w:numPr>
           <w:ilvl w:val="0"/>
           <w:numId w:val="9"/>
@@ -1834,7 +1671,7 @@
         </w:rPr>
         <w:lastRenderedPageBreak/>
         <w:drawing>
-          <wp:inline distT="0" distB="0" distL="0" distR="0" wp14:anchorId="03F678D1" wp14:editId="21859F21">
+          <wp:inline distT="0" distB="0" distL="0" distR="0">
             <wp:extent cx="5172075" cy="2305050"/>
             <wp:effectExtent l="0" t="0" r="9525" b="0"/>
             <wp:docPr id="18" name="Picture 18"/>
@@ -1873,7 +1710,7 @@
     <w:p/>
     <w:p>
       <w:pPr>
-        <w:pStyle w:val="ListParagraph"/>
+        <w:pStyle w:val="a3"/>
         <w:numPr>
           <w:ilvl w:val="1"/>
           <w:numId w:val="2"/>
@@ -1884,17 +1721,12 @@
         <w:t>Simplifying</w:t>
       </w:r>
       <w:r>
-        <w:t xml:space="preserve"> </w:t>
-      </w:r>
-      <w:proofErr w:type="spellStart"/>
-      <w:r>
         <w:t>MapEditor</w:t>
       </w:r>
-      <w:proofErr w:type="spellEnd"/>
-    </w:p>
-    <w:p>
-      <w:pPr>
-        <w:pStyle w:val="ListParagraph"/>
+    </w:p>
+    <w:p>
+      <w:pPr>
+        <w:pStyle w:val="a3"/>
         <w:numPr>
           <w:ilvl w:val="0"/>
           <w:numId w:val="6"/>
@@ -1908,18 +1740,12 @@
         <w:t>: when we edit map, we have different operations for</w:t>
       </w:r>
       <w:r>
-        <w:t xml:space="preserve"> </w:t>
-      </w:r>
-      <w:r>
         <w:t>adding, removing and modifying</w:t>
       </w:r>
       <w:r>
         <w:t xml:space="preserve"> continent, country and borders respectively.</w:t>
       </w:r>
       <w:r>
-        <w:t xml:space="preserve"> </w:t>
-      </w:r>
-      <w:r>
         <w:t xml:space="preserve">The </w:t>
       </w:r>
       <w:r>
@@ -1934,7 +1760,7 @@
     </w:p>
     <w:p>
       <w:pPr>
-        <w:pStyle w:val="ListParagraph"/>
+        <w:pStyle w:val="a3"/>
         <w:numPr>
           <w:ilvl w:val="0"/>
           <w:numId w:val="6"/>
@@ -1982,10 +1808,11 @@
         <w:rPr>
           <w:noProof/>
         </w:rPr>
+        <w:lastRenderedPageBreak/>
         <w:drawing>
-          <wp:inline distT="0" distB="0" distL="0" distR="0" wp14:anchorId="6DD21CCB" wp14:editId="0366AF48">
-            <wp:extent cx="1976880" cy="3089082"/>
-            <wp:effectExtent l="0" t="0" r="4445" b="0"/>
+          <wp:inline distT="0" distB="0" distL="0" distR="0">
+            <wp:extent cx="3733800" cy="5834452"/>
+            <wp:effectExtent l="19050" t="0" r="0" b="0"/>
             <wp:docPr id="6" name="Picture 6"/>
             <wp:cNvGraphicFramePr>
               <a:graphicFrameLocks xmlns:a="http://schemas.openxmlformats.org/drawingml/2006/main" noChangeAspect="1"/>
@@ -2006,7 +1833,7 @@
                   <pic:spPr>
                     <a:xfrm>
                       <a:off x="0" y="0"/>
-                      <a:ext cx="1992235" cy="3113076"/>
+                      <a:ext cx="3766438" cy="5885452"/>
                     </a:xfrm>
                     <a:prstGeom prst="rect">
                       <a:avLst/>
@@ -2024,7 +1851,6 @@
         <w:rPr>
           <w:rFonts w:hint="eastAsia"/>
         </w:rPr>
-        <w:lastRenderedPageBreak/>
         <w:t>T</w:t>
       </w:r>
       <w:r>
@@ -2034,9 +1860,6 @@
         <w:t>.</w:t>
       </w:r>
       <w:r>
-        <w:t xml:space="preserve"> </w:t>
-      </w:r>
-      <w:r>
         <w:t>We use a</w:t>
       </w:r>
       <w:r>
@@ -2044,9 +1867,6 @@
       </w:r>
       <w:r>
         <w:t xml:space="preserve"> field to indicate the current state.</w:t>
-      </w:r>
-      <w:r>
-        <w:t xml:space="preserve"> </w:t>
       </w:r>
       <w:r>
         <w:t xml:space="preserve">When we want to add something into the map, what we need to do is to </w:t>
@@ -2075,10 +1895,11 @@
         <w:rPr>
           <w:noProof/>
         </w:rPr>
+        <w:lastRenderedPageBreak/>
         <w:drawing>
-          <wp:inline distT="0" distB="0" distL="0" distR="0" wp14:anchorId="4D8BB436" wp14:editId="78A96CAA">
-            <wp:extent cx="2077911" cy="1352098"/>
-            <wp:effectExtent l="0" t="0" r="0" b="635"/>
+          <wp:inline distT="0" distB="0" distL="0" distR="0">
+            <wp:extent cx="3937641" cy="2562225"/>
+            <wp:effectExtent l="19050" t="0" r="5709" b="0"/>
             <wp:docPr id="7" name="Picture 7"/>
             <wp:cNvGraphicFramePr>
               <a:graphicFrameLocks xmlns:a="http://schemas.openxmlformats.org/drawingml/2006/main" noChangeAspect="1"/>
@@ -2099,7 +1920,7 @@
                   <pic:spPr>
                     <a:xfrm>
                       <a:off x="0" y="0"/>
-                      <a:ext cx="2094721" cy="1363036"/>
+                      <a:ext cx="3972289" cy="2584770"/>
                     </a:xfrm>
                     <a:prstGeom prst="rect">
                       <a:avLst/>
@@ -2114,7 +1935,7 @@
     </w:p>
     <w:p>
       <w:pPr>
-        <w:pStyle w:val="ListParagraph"/>
+        <w:pStyle w:val="a3"/>
         <w:numPr>
           <w:ilvl w:val="0"/>
           <w:numId w:val="11"/>
@@ -2137,7 +1958,7 @@
           <w:noProof/>
         </w:rPr>
         <w:drawing>
-          <wp:inline distT="0" distB="0" distL="0" distR="0" wp14:anchorId="4979E81F" wp14:editId="64CAD8A2">
+          <wp:inline distT="0" distB="0" distL="0" distR="0">
             <wp:extent cx="5124450" cy="3162300"/>
             <wp:effectExtent l="0" t="0" r="0" b="0"/>
             <wp:docPr id="20" name="Picture 20"/>
@@ -2175,7 +1996,7 @@
     </w:p>
     <w:p>
       <w:pPr>
-        <w:pStyle w:val="ListParagraph"/>
+        <w:pStyle w:val="a3"/>
         <w:numPr>
           <w:ilvl w:val="1"/>
           <w:numId w:val="2"/>
@@ -2188,7 +2009,7 @@
     </w:p>
     <w:p>
       <w:pPr>
-        <w:pStyle w:val="ListParagraph"/>
+        <w:pStyle w:val="a3"/>
         <w:numPr>
           <w:ilvl w:val="0"/>
           <w:numId w:val="8"/>
@@ -2207,7 +2028,7 @@
     </w:p>
     <w:p>
       <w:pPr>
-        <w:pStyle w:val="ListParagraph"/>
+        <w:pStyle w:val="a3"/>
         <w:numPr>
           <w:ilvl w:val="0"/>
           <w:numId w:val="8"/>
@@ -2226,7 +2047,11 @@
     </w:p>
     <w:p>
       <w:r>
-        <w:t xml:space="preserve">As we mention in 2.4, we categorize commands into two types, simple commands and complex commands. The first version of our code is hard coding. We construct two strings containing all commands, and we check the entered command whether is in the string to get the type of the command. The code is following: </w:t>
+        <w:t xml:space="preserve">As we mention in 2.4, we categorize commands into two types, simple commands and complex commands. The first version of our code is hard coding. We construct two </w:t>
+      </w:r>
+      <w:r>
+        <w:lastRenderedPageBreak/>
+        <w:t xml:space="preserve">strings containing all commands, and we check the entered command whether is in the string to get the type of the command. The code is following: </w:t>
       </w:r>
     </w:p>
     <w:p>
@@ -2234,9 +2059,8 @@
         <w:rPr>
           <w:noProof/>
         </w:rPr>
-        <w:lastRenderedPageBreak/>
         <w:drawing>
-          <wp:inline distT="0" distB="0" distL="0" distR="0" wp14:anchorId="5633A636" wp14:editId="167C59C2">
+          <wp:inline distT="0" distB="0" distL="0" distR="0">
             <wp:extent cx="5274310" cy="383540"/>
             <wp:effectExtent l="0" t="0" r="2540" b="0"/>
             <wp:docPr id="11" name="Picture 11"/>
@@ -2289,7 +2113,7 @@
           <w:noProof/>
         </w:rPr>
         <w:drawing>
-          <wp:inline distT="0" distB="0" distL="0" distR="0" wp14:anchorId="3B8C2FC8" wp14:editId="0C11F05D">
+          <wp:inline distT="0" distB="0" distL="0" distR="0">
             <wp:extent cx="5274310" cy="400685"/>
             <wp:effectExtent l="0" t="0" r="2540" b="0"/>
             <wp:docPr id="12" name="Picture 12"/>
@@ -2327,7 +2151,7 @@
     </w:p>
     <w:p>
       <w:pPr>
-        <w:pStyle w:val="ListParagraph"/>
+        <w:pStyle w:val="a3"/>
         <w:numPr>
           <w:ilvl w:val="0"/>
           <w:numId w:val="14"/>
@@ -2347,7 +2171,7 @@
           <w:noProof/>
         </w:rPr>
         <w:drawing>
-          <wp:inline distT="0" distB="0" distL="0" distR="0" wp14:anchorId="445813D6" wp14:editId="66CF7957">
+          <wp:inline distT="0" distB="0" distL="0" distR="0">
             <wp:extent cx="3204702" cy="4548187"/>
             <wp:effectExtent l="0" t="0" r="0" b="5080"/>
             <wp:docPr id="14" name="Picture 14"/>
@@ -2383,16 +2207,10 @@
         </w:drawing>
       </w:r>
     </w:p>
-    <w:p>
-      <w:pPr>
-        <w:rPr>
-          <w:rFonts w:hint="eastAsia"/>
-        </w:rPr>
-      </w:pPr>
-    </w:p>
-    <w:p>
-      <w:pPr>
-        <w:pStyle w:val="ListParagraph"/>
+    <w:p/>
+    <w:p>
+      <w:pPr>
+        <w:pStyle w:val="a3"/>
         <w:numPr>
           <w:ilvl w:val="1"/>
           <w:numId w:val="2"/>
@@ -2411,7 +2229,7 @@
     </w:p>
     <w:p>
       <w:pPr>
-        <w:pStyle w:val="ListParagraph"/>
+        <w:pStyle w:val="a3"/>
         <w:numPr>
           <w:ilvl w:val="0"/>
           <w:numId w:val="13"/>
@@ -2425,12 +2243,16 @@
         <w:t>R</w:t>
       </w:r>
       <w:r>
-        <w:t xml:space="preserve">eason: Every time we change the player of a country, we will have to change the owner in Country and the conquered list in Player. We decide to refactor this because it may cause a disaccord between data if someone forget to do one of the actions. </w:t>
-      </w:r>
-    </w:p>
-    <w:p>
-      <w:pPr>
-        <w:pStyle w:val="ListParagraph"/>
+        <w:t xml:space="preserve">eason: Every time we change the player of a country, we will have to change the owner in Country and the conquered list in Player. We decide to refactor this </w:t>
+      </w:r>
+      <w:r>
+        <w:lastRenderedPageBreak/>
+        <w:t xml:space="preserve">because it may cause a disaccord between data if someone forget to do one of the actions. </w:t>
+      </w:r>
+    </w:p>
+    <w:p>
+      <w:pPr>
+        <w:pStyle w:val="a3"/>
         <w:numPr>
           <w:ilvl w:val="0"/>
           <w:numId w:val="13"/>
@@ -2443,37 +2265,7 @@
     </w:p>
     <w:p>
       <w:r>
-        <w:lastRenderedPageBreak/>
-        <w:t xml:space="preserve">Before refactoring, each time we set a player, we have to both call the </w:t>
-      </w:r>
-      <w:proofErr w:type="spellStart"/>
-      <w:proofErr w:type="gramStart"/>
-      <w:r>
-        <w:t>setOwner</w:t>
-      </w:r>
-      <w:proofErr w:type="spellEnd"/>
-      <w:r>
-        <w:t>(</w:t>
-      </w:r>
-      <w:proofErr w:type="gramEnd"/>
-      <w:r>
-        <w:t xml:space="preserve">) method and put the country </w:t>
-      </w:r>
-      <w:proofErr w:type="spellStart"/>
-      <w:r>
-        <w:t>intot</w:t>
-      </w:r>
-      <w:proofErr w:type="spellEnd"/>
-      <w:r>
-        <w:t xml:space="preserve"> the </w:t>
-      </w:r>
-      <w:proofErr w:type="spellStart"/>
-      <w:r>
-        <w:t>conqueredCountries</w:t>
-      </w:r>
-      <w:proofErr w:type="spellEnd"/>
-      <w:r>
-        <w:t xml:space="preserve"> list.</w:t>
+        <w:t>Before refactoring, each time we set a player, we have to both call the setOwner() method and put the country intot the conqueredCountries list.</w:t>
       </w:r>
     </w:p>
     <w:p>
@@ -2482,7 +2274,7 @@
           <w:noProof/>
         </w:rPr>
         <w:drawing>
-          <wp:inline distT="0" distB="0" distL="0" distR="0" wp14:anchorId="273ED80F" wp14:editId="30F37ABC">
+          <wp:inline distT="0" distB="0" distL="0" distR="0">
             <wp:extent cx="5274310" cy="591185"/>
             <wp:effectExtent l="0" t="0" r="0" b="5715"/>
             <wp:docPr id="8" name="Picture 8"/>
@@ -2524,7 +2316,7 @@
           <w:noProof/>
         </w:rPr>
         <w:drawing>
-          <wp:inline distT="0" distB="0" distL="0" distR="0" wp14:anchorId="07B85C7C" wp14:editId="46C0C0E3">
+          <wp:inline distT="0" distB="0" distL="0" distR="0">
             <wp:extent cx="4812916" cy="535940"/>
             <wp:effectExtent l="0" t="0" r="635" b="0"/>
             <wp:docPr id="9" name="Picture 9"/>
@@ -2556,7 +2348,7 @@
                     </a:ln>
                     <a:extLst>
                       <a:ext uri="{53640926-AAD7-44D8-BBD7-CCE9431645EC}">
-                        <a14:shadowObscured xmlns:a14="http://schemas.microsoft.com/office/drawing/2010/main"/>
+                        <a14:shadowObscured xmlns="" xmlns:wpc="http://schemas.microsoft.com/office/word/2010/wordprocessingCanvas" xmlns:cx="http://schemas.microsoft.com/office/drawing/2014/chartex" xmlns:cx1="http://schemas.microsoft.com/office/drawing/2015/9/8/chartex" xmlns:cx2="http://schemas.microsoft.com/office/drawing/2015/10/21/chartex" xmlns:cx3="http://schemas.microsoft.com/office/drawing/2016/5/9/chartex" xmlns:cx4="http://schemas.microsoft.com/office/drawing/2016/5/10/chartex" xmlns:cx5="http://schemas.microsoft.com/office/drawing/2016/5/11/chartex" xmlns:cx6="http://schemas.microsoft.com/office/drawing/2016/5/12/chartex" xmlns:cx7="http://schemas.microsoft.com/office/drawing/2016/5/13/chartex" xmlns:cx8="http://schemas.microsoft.com/office/drawing/2016/5/14/chartex" xmlns:mc="http://schemas.openxmlformats.org/markup-compatibility/2006" xmlns:aink="http://schemas.microsoft.com/office/drawing/2016/ink" xmlns:am3d="http://schemas.microsoft.com/office/drawing/2017/model3d" xmlns:o="urn:schemas-microsoft-com:office:office" xmlns:v="urn:schemas-microsoft-com:vml" xmlns:wp14="http://schemas.microsoft.com/office/word/2010/wordprocessingDrawing" xmlns:w10="urn:schemas-microsoft-com:office:word" xmlns:w="http://schemas.openxmlformats.org/wordprocessingml/2006/main" xmlns:w14="http://schemas.microsoft.com/office/word/2010/wordml" xmlns:w15="http://schemas.microsoft.com/office/word/2012/wordml" xmlns:w16cid="http://schemas.microsoft.com/office/word/2016/wordml/cid" xmlns:w16se="http://schemas.microsoft.com/office/word/2015/wordml/symex" xmlns:wpg="http://schemas.microsoft.com/office/word/2010/wordprocessingGroup" xmlns:wpi="http://schemas.microsoft.com/office/word/2010/wordprocessingInk" xmlns:wps="http://schemas.microsoft.com/office/word/2010/wordprocessingShape" xmlns:a14="http://schemas.microsoft.com/office/drawing/2010/main"/>
                       </a:ext>
                     </a:extLst>
                   </pic:spPr>
@@ -2569,15 +2361,7 @@
     </w:p>
     <w:p>
       <w:r>
-        <w:t xml:space="preserve">After refactoring, we will do these two tasks into </w:t>
-      </w:r>
-      <w:proofErr w:type="spellStart"/>
-      <w:r>
-        <w:t>setOwner</w:t>
-      </w:r>
-      <w:proofErr w:type="spellEnd"/>
-      <w:r>
-        <w:t>. Also, we have more validation checked before actions.</w:t>
+        <w:t>After refactoring, we will do these two tasks into setOwner. Also, we have more validation checked before actions.</w:t>
       </w:r>
     </w:p>
     <w:p>
@@ -2586,7 +2370,7 @@
           <w:noProof/>
         </w:rPr>
         <w:drawing>
-          <wp:inline distT="0" distB="0" distL="0" distR="0" wp14:anchorId="6BB49503" wp14:editId="09C5780C">
+          <wp:inline distT="0" distB="0" distL="0" distR="0">
             <wp:extent cx="5274310" cy="2028825"/>
             <wp:effectExtent l="0" t="0" r="0" b="3175"/>
             <wp:docPr id="13" name="Picture 13" descr="Graphical user interface, text, application, email&#10;&#10;Description automatically generated"/>
@@ -2624,7 +2408,7 @@
     </w:p>
     <w:p>
       <w:pPr>
-        <w:pStyle w:val="ListParagraph"/>
+        <w:pStyle w:val="a3"/>
         <w:numPr>
           <w:ilvl w:val="0"/>
           <w:numId w:val="13"/>
@@ -2639,17 +2423,12 @@
       </w:r>
     </w:p>
     <w:p>
-      <w:pPr>
-        <w:rPr>
-          <w:rFonts w:hint="eastAsia"/>
-        </w:rPr>
-      </w:pPr>
       <w:r>
         <w:rPr>
           <w:noProof/>
         </w:rPr>
         <w:drawing>
-          <wp:inline distT="0" distB="0" distL="0" distR="0" wp14:anchorId="10F88387" wp14:editId="2EA85584">
+          <wp:inline distT="0" distB="0" distL="0" distR="0">
             <wp:extent cx="5274310" cy="458470"/>
             <wp:effectExtent l="0" t="0" r="2540" b="0"/>
             <wp:docPr id="10" name="Picture 10"/>
@@ -2696,8 +2475,8 @@
 </file>
 
 <file path=word/endnotes.xml><?xml version="1.0" encoding="utf-8"?>
-<w:endnotes xmlns:wpc="http://schemas.microsoft.com/office/word/2010/wordprocessingCanvas" xmlns:cx="http://schemas.microsoft.com/office/drawing/2014/chartex" xmlns:cx1="http://schemas.microsoft.com/office/drawing/2015/9/8/chartex" xmlns:cx2="http://schemas.microsoft.com/office/drawing/2015/10/21/chartex" xmlns:cx3="http://schemas.microsoft.com/office/drawing/2016/5/9/chartex" xmlns:cx4="http://schemas.microsoft.com/office/drawing/2016/5/10/chartex" xmlns:cx5="http://schemas.microsoft.com/office/drawing/2016/5/11/chartex" xmlns:cx6="http://schemas.microsoft.com/office/drawing/2016/5/12/chartex" xmlns:cx7="http://schemas.microsoft.com/office/drawing/2016/5/13/chartex" xmlns:cx8="http://schemas.microsoft.com/office/drawing/2016/5/14/chartex" xmlns:mc="http://schemas.openxmlformats.org/markup-compatibility/2006" xmlns:aink="http://schemas.microsoft.com/office/drawing/2016/ink" xmlns:am3d="http://schemas.microsoft.com/office/drawing/2017/model3d" xmlns:o="urn:schemas-microsoft-com:office:office" xmlns:r="http://schemas.openxmlformats.org/officeDocument/2006/relationships" xmlns:m="http://schemas.openxmlformats.org/officeDocument/2006/math" xmlns:v="urn:schemas-microsoft-com:vml" xmlns:wp14="http://schemas.microsoft.com/office/word/2010/wordprocessingDrawing" xmlns:wp="http://schemas.openxmlformats.org/drawingml/2006/wordprocessingDrawing" xmlns:w10="urn:schemas-microsoft-com:office:word" xmlns:w="http://schemas.openxmlformats.org/wordprocessingml/2006/main" xmlns:w14="http://schemas.microsoft.com/office/word/2010/wordml" xmlns:w15="http://schemas.microsoft.com/office/word/2012/wordml" xmlns:w16cid="http://schemas.microsoft.com/office/word/2016/wordml/cid" xmlns:w16se="http://schemas.microsoft.com/office/word/2015/wordml/symex" xmlns:wpg="http://schemas.microsoft.com/office/word/2010/wordprocessingGroup" xmlns:wpi="http://schemas.microsoft.com/office/word/2010/wordprocessingInk" xmlns:wne="http://schemas.microsoft.com/office/word/2006/wordml" xmlns:wps="http://schemas.microsoft.com/office/word/2010/wordprocessingShape" mc:Ignorable="w14 w15 w16se w16cid wp14">
-  <w:endnote w:type="separator" w:id="-1">
+<w:endnotes xmlns:ve="http://schemas.openxmlformats.org/markup-compatibility/2006" xmlns:o="urn:schemas-microsoft-com:office:office" xmlns:r="http://schemas.openxmlformats.org/officeDocument/2006/relationships" xmlns:m="http://schemas.openxmlformats.org/officeDocument/2006/math" xmlns:v="urn:schemas-microsoft-com:vml" xmlns:wp="http://schemas.openxmlformats.org/drawingml/2006/wordprocessingDrawing" xmlns:w10="urn:schemas-microsoft-com:office:word" xmlns:w="http://schemas.openxmlformats.org/wordprocessingml/2006/main" xmlns:wne="http://schemas.microsoft.com/office/word/2006/wordml">
+  <w:endnote w:type="separator" w:id="0">
     <w:p>
       <w:pPr>
         <w:spacing w:after="0" w:line="240" w:lineRule="auto"/>
@@ -2707,7 +2486,7 @@
       </w:r>
     </w:p>
   </w:endnote>
-  <w:endnote w:type="continuationSeparator" w:id="0">
+  <w:endnote w:type="continuationSeparator" w:id="1">
     <w:p>
       <w:pPr>
         <w:spacing w:after="0" w:line="240" w:lineRule="auto"/>
@@ -2721,8 +2500,8 @@
 </file>
 
 <file path=word/footnotes.xml><?xml version="1.0" encoding="utf-8"?>
-<w:footnotes xmlns:wpc="http://schemas.microsoft.com/office/word/2010/wordprocessingCanvas" xmlns:cx="http://schemas.microsoft.com/office/drawing/2014/chartex" xmlns:cx1="http://schemas.microsoft.com/office/drawing/2015/9/8/chartex" xmlns:cx2="http://schemas.microsoft.com/office/drawing/2015/10/21/chartex" xmlns:cx3="http://schemas.microsoft.com/office/drawing/2016/5/9/chartex" xmlns:cx4="http://schemas.microsoft.com/office/drawing/2016/5/10/chartex" xmlns:cx5="http://schemas.microsoft.com/office/drawing/2016/5/11/chartex" xmlns:cx6="http://schemas.microsoft.com/office/drawing/2016/5/12/chartex" xmlns:cx7="http://schemas.microsoft.com/office/drawing/2016/5/13/chartex" xmlns:cx8="http://schemas.microsoft.com/office/drawing/2016/5/14/chartex" xmlns:mc="http://schemas.openxmlformats.org/markup-compatibility/2006" xmlns:aink="http://schemas.microsoft.com/office/drawing/2016/ink" xmlns:am3d="http://schemas.microsoft.com/office/drawing/2017/model3d" xmlns:o="urn:schemas-microsoft-com:office:office" xmlns:r="http://schemas.openxmlformats.org/officeDocument/2006/relationships" xmlns:m="http://schemas.openxmlformats.org/officeDocument/2006/math" xmlns:v="urn:schemas-microsoft-com:vml" xmlns:wp14="http://schemas.microsoft.com/office/word/2010/wordprocessingDrawing" xmlns:wp="http://schemas.openxmlformats.org/drawingml/2006/wordprocessingDrawing" xmlns:w10="urn:schemas-microsoft-com:office:word" xmlns:w="http://schemas.openxmlformats.org/wordprocessingml/2006/main" xmlns:w14="http://schemas.microsoft.com/office/word/2010/wordml" xmlns:w15="http://schemas.microsoft.com/office/word/2012/wordml" xmlns:w16cid="http://schemas.microsoft.com/office/word/2016/wordml/cid" xmlns:w16se="http://schemas.microsoft.com/office/word/2015/wordml/symex" xmlns:wpg="http://schemas.microsoft.com/office/word/2010/wordprocessingGroup" xmlns:wpi="http://schemas.microsoft.com/office/word/2010/wordprocessingInk" xmlns:wne="http://schemas.microsoft.com/office/word/2006/wordml" xmlns:wps="http://schemas.microsoft.com/office/word/2010/wordprocessingShape" mc:Ignorable="w14 w15 w16se w16cid wp14">
-  <w:footnote w:type="separator" w:id="-1">
+<w:footnotes xmlns:ve="http://schemas.openxmlformats.org/markup-compatibility/2006" xmlns:o="urn:schemas-microsoft-com:office:office" xmlns:r="http://schemas.openxmlformats.org/officeDocument/2006/relationships" xmlns:m="http://schemas.openxmlformats.org/officeDocument/2006/math" xmlns:v="urn:schemas-microsoft-com:vml" xmlns:wp="http://schemas.openxmlformats.org/drawingml/2006/wordprocessingDrawing" xmlns:w10="urn:schemas-microsoft-com:office:word" xmlns:w="http://schemas.openxmlformats.org/wordprocessingml/2006/main" xmlns:wne="http://schemas.microsoft.com/office/word/2006/wordml">
+  <w:footnote w:type="separator" w:id="0">
     <w:p>
       <w:pPr>
         <w:spacing w:after="0" w:line="240" w:lineRule="auto"/>
@@ -2732,7 +2511,7 @@
       </w:r>
     </w:p>
   </w:footnote>
-  <w:footnote w:type="continuationSeparator" w:id="0">
+  <w:footnote w:type="continuationSeparator" w:id="1">
     <w:p>
       <w:pPr>
         <w:spacing w:after="0" w:line="240" w:lineRule="auto"/>
@@ -2746,8 +2525,121 @@
 </file>
 
 <file path=word/numbering.xml><?xml version="1.0" encoding="utf-8"?>
-<w:numbering xmlns:wpc="http://schemas.microsoft.com/office/word/2010/wordprocessingCanvas" xmlns:cx="http://schemas.microsoft.com/office/drawing/2014/chartex" xmlns:cx1="http://schemas.microsoft.com/office/drawing/2015/9/8/chartex" xmlns:cx2="http://schemas.microsoft.com/office/drawing/2015/10/21/chartex" xmlns:cx3="http://schemas.microsoft.com/office/drawing/2016/5/9/chartex" xmlns:cx4="http://schemas.microsoft.com/office/drawing/2016/5/10/chartex" xmlns:cx5="http://schemas.microsoft.com/office/drawing/2016/5/11/chartex" xmlns:cx6="http://schemas.microsoft.com/office/drawing/2016/5/12/chartex" xmlns:cx7="http://schemas.microsoft.com/office/drawing/2016/5/13/chartex" xmlns:cx8="http://schemas.microsoft.com/office/drawing/2016/5/14/chartex" xmlns:mc="http://schemas.openxmlformats.org/markup-compatibility/2006" xmlns:aink="http://schemas.microsoft.com/office/drawing/2016/ink" xmlns:am3d="http://schemas.microsoft.com/office/drawing/2017/model3d" xmlns:o="urn:schemas-microsoft-com:office:office" xmlns:r="http://schemas.openxmlformats.org/officeDocument/2006/relationships" xmlns:m="http://schemas.openxmlformats.org/officeDocument/2006/math" xmlns:v="urn:schemas-microsoft-com:vml" xmlns:wp14="http://schemas.microsoft.com/office/word/2010/wordprocessingDrawing" xmlns:wp="http://schemas.openxmlformats.org/drawingml/2006/wordprocessingDrawing" xmlns:w10="urn:schemas-microsoft-com:office:word" xmlns:w="http://schemas.openxmlformats.org/wordprocessingml/2006/main" xmlns:w14="http://schemas.microsoft.com/office/word/2010/wordml" xmlns:w15="http://schemas.microsoft.com/office/word/2012/wordml" xmlns:w16cid="http://schemas.microsoft.com/office/word/2016/wordml/cid" xmlns:w16se="http://schemas.microsoft.com/office/word/2015/wordml/symex" xmlns:wpg="http://schemas.microsoft.com/office/word/2010/wordprocessingGroup" xmlns:wpi="http://schemas.microsoft.com/office/word/2010/wordprocessingInk" xmlns:wne="http://schemas.microsoft.com/office/word/2006/wordml" xmlns:wps="http://schemas.microsoft.com/office/word/2010/wordprocessingShape" mc:Ignorable="w14 w15 w16se w16cid wp14">
-  <w:abstractNum w:abstractNumId="0" w15:restartNumberingAfterBreak="0">
+<w:numbering xmlns:ve="http://schemas.openxmlformats.org/markup-compatibility/2006" xmlns:o="urn:schemas-microsoft-com:office:office" xmlns:r="http://schemas.openxmlformats.org/officeDocument/2006/relationships" xmlns:m="http://schemas.openxmlformats.org/officeDocument/2006/math" xmlns:v="urn:schemas-microsoft-com:vml" xmlns:wp="http://schemas.openxmlformats.org/drawingml/2006/wordprocessingDrawing" xmlns:w10="urn:schemas-microsoft-com:office:word" xmlns:w="http://schemas.openxmlformats.org/wordprocessingml/2006/main" xmlns:wne="http://schemas.microsoft.com/office/word/2006/wordml">
+  <w:abstractNum w:abstractNumId="0">
+    <w:nsid w:val="09E25ED0"/>
+    <w:multiLevelType w:val="hybridMultilevel"/>
+    <w:tmpl w:val="2668ECB6"/>
+    <w:lvl w:ilvl="0" w:tplc="04090001">
+      <w:start w:val="1"/>
+      <w:numFmt w:val="bullet"/>
+      <w:lvlText w:val=""/>
+      <w:lvlJc w:val="left"/>
+      <w:pPr>
+        <w:ind w:left="420" w:hanging="420"/>
+      </w:pPr>
+      <w:rPr>
+        <w:rFonts w:ascii="Wingdings" w:hAnsi="Wingdings" w:hint="default"/>
+      </w:rPr>
+    </w:lvl>
+    <w:lvl w:ilvl="1" w:tplc="04090003" w:tentative="1">
+      <w:start w:val="1"/>
+      <w:numFmt w:val="bullet"/>
+      <w:lvlText w:val=""/>
+      <w:lvlJc w:val="left"/>
+      <w:pPr>
+        <w:ind w:left="840" w:hanging="420"/>
+      </w:pPr>
+      <w:rPr>
+        <w:rFonts w:ascii="Wingdings" w:hAnsi="Wingdings" w:hint="default"/>
+      </w:rPr>
+    </w:lvl>
+    <w:lvl w:ilvl="2" w:tplc="04090005" w:tentative="1">
+      <w:start w:val="1"/>
+      <w:numFmt w:val="bullet"/>
+      <w:lvlText w:val=""/>
+      <w:lvlJc w:val="left"/>
+      <w:pPr>
+        <w:ind w:left="1260" w:hanging="420"/>
+      </w:pPr>
+      <w:rPr>
+        <w:rFonts w:ascii="Wingdings" w:hAnsi="Wingdings" w:hint="default"/>
+      </w:rPr>
+    </w:lvl>
+    <w:lvl w:ilvl="3" w:tplc="04090001" w:tentative="1">
+      <w:start w:val="1"/>
+      <w:numFmt w:val="bullet"/>
+      <w:lvlText w:val=""/>
+      <w:lvlJc w:val="left"/>
+      <w:pPr>
+        <w:ind w:left="1680" w:hanging="420"/>
+      </w:pPr>
+      <w:rPr>
+        <w:rFonts w:ascii="Wingdings" w:hAnsi="Wingdings" w:hint="default"/>
+      </w:rPr>
+    </w:lvl>
+    <w:lvl w:ilvl="4" w:tplc="04090003" w:tentative="1">
+      <w:start w:val="1"/>
+      <w:numFmt w:val="bullet"/>
+      <w:lvlText w:val=""/>
+      <w:lvlJc w:val="left"/>
+      <w:pPr>
+        <w:ind w:left="2100" w:hanging="420"/>
+      </w:pPr>
+      <w:rPr>
+        <w:rFonts w:ascii="Wingdings" w:hAnsi="Wingdings" w:hint="default"/>
+      </w:rPr>
+    </w:lvl>
+    <w:lvl w:ilvl="5" w:tplc="04090005" w:tentative="1">
+      <w:start w:val="1"/>
+      <w:numFmt w:val="bullet"/>
+      <w:lvlText w:val=""/>
+      <w:lvlJc w:val="left"/>
+      <w:pPr>
+        <w:ind w:left="2520" w:hanging="420"/>
+      </w:pPr>
+      <w:rPr>
+        <w:rFonts w:ascii="Wingdings" w:hAnsi="Wingdings" w:hint="default"/>
+      </w:rPr>
+    </w:lvl>
+    <w:lvl w:ilvl="6" w:tplc="04090001" w:tentative="1">
+      <w:start w:val="1"/>
+      <w:numFmt w:val="bullet"/>
+      <w:lvlText w:val=""/>
+      <w:lvlJc w:val="left"/>
+      <w:pPr>
+        <w:ind w:left="2940" w:hanging="420"/>
+      </w:pPr>
+      <w:rPr>
+        <w:rFonts w:ascii="Wingdings" w:hAnsi="Wingdings" w:hint="default"/>
+      </w:rPr>
+    </w:lvl>
+    <w:lvl w:ilvl="7" w:tplc="04090003" w:tentative="1">
+      <w:start w:val="1"/>
+      <w:numFmt w:val="bullet"/>
+      <w:lvlText w:val=""/>
+      <w:lvlJc w:val="left"/>
+      <w:pPr>
+        <w:ind w:left="3360" w:hanging="420"/>
+      </w:pPr>
+      <w:rPr>
+        <w:rFonts w:ascii="Wingdings" w:hAnsi="Wingdings" w:hint="default"/>
+      </w:rPr>
+    </w:lvl>
+    <w:lvl w:ilvl="8" w:tplc="04090005" w:tentative="1">
+      <w:start w:val="1"/>
+      <w:numFmt w:val="bullet"/>
+      <w:lvlText w:val=""/>
+      <w:lvlJc w:val="left"/>
+      <w:pPr>
+        <w:ind w:left="3780" w:hanging="420"/>
+      </w:pPr>
+      <w:rPr>
+        <w:rFonts w:ascii="Wingdings" w:hAnsi="Wingdings" w:hint="default"/>
+      </w:rPr>
+    </w:lvl>
+  </w:abstractNum>
+  <w:abstractNum w:abstractNumId="1">
     <w:nsid w:val="0F822CC5"/>
     <w:multiLevelType w:val="hybridMultilevel"/>
     <w:tmpl w:val="6FE8A2E0"/>
@@ -2860,7 +2752,7 @@
       </w:rPr>
     </w:lvl>
   </w:abstractNum>
-  <w:abstractNum w:abstractNumId="1" w15:restartNumberingAfterBreak="0">
+  <w:abstractNum w:abstractNumId="2">
     <w:nsid w:val="129F1FB4"/>
     <w:multiLevelType w:val="hybridMultilevel"/>
     <w:tmpl w:val="DC4CCF1C"/>
@@ -2973,7 +2865,7 @@
       </w:rPr>
     </w:lvl>
   </w:abstractNum>
-  <w:abstractNum w:abstractNumId="2" w15:restartNumberingAfterBreak="0">
+  <w:abstractNum w:abstractNumId="3">
     <w:nsid w:val="18244450"/>
     <w:multiLevelType w:val="hybridMultilevel"/>
     <w:tmpl w:val="CDEA2B90"/>
@@ -3086,7 +2978,7 @@
       </w:rPr>
     </w:lvl>
   </w:abstractNum>
-  <w:abstractNum w:abstractNumId="3" w15:restartNumberingAfterBreak="0">
+  <w:abstractNum w:abstractNumId="4">
     <w:nsid w:val="207A31D7"/>
     <w:multiLevelType w:val="hybridMultilevel"/>
     <w:tmpl w:val="7616BD22"/>
@@ -3199,7 +3091,7 @@
       </w:rPr>
     </w:lvl>
   </w:abstractNum>
-  <w:abstractNum w:abstractNumId="4" w15:restartNumberingAfterBreak="0">
+  <w:abstractNum w:abstractNumId="5">
     <w:nsid w:val="27F22FBD"/>
     <w:multiLevelType w:val="hybridMultilevel"/>
     <w:tmpl w:val="25BC1A12"/>
@@ -3312,7 +3204,7 @@
       </w:rPr>
     </w:lvl>
   </w:abstractNum>
-  <w:abstractNum w:abstractNumId="5" w15:restartNumberingAfterBreak="0">
+  <w:abstractNum w:abstractNumId="6">
     <w:nsid w:val="2B081890"/>
     <w:multiLevelType w:val="hybridMultilevel"/>
     <w:tmpl w:val="04580D6C"/>
@@ -3425,7 +3317,7 @@
       </w:rPr>
     </w:lvl>
   </w:abstractNum>
-  <w:abstractNum w:abstractNumId="6" w15:restartNumberingAfterBreak="0">
+  <w:abstractNum w:abstractNumId="7">
     <w:nsid w:val="2E7168A0"/>
     <w:multiLevelType w:val="hybridMultilevel"/>
     <w:tmpl w:val="0E0402BC"/>
@@ -3538,7 +3430,7 @@
       </w:rPr>
     </w:lvl>
   </w:abstractNum>
-  <w:abstractNum w:abstractNumId="7" w15:restartNumberingAfterBreak="0">
+  <w:abstractNum w:abstractNumId="8">
     <w:nsid w:val="2F0B73D0"/>
     <w:multiLevelType w:val="multilevel"/>
     <w:tmpl w:val="32C403CA"/>
@@ -3656,7 +3548,7 @@
       </w:rPr>
     </w:lvl>
   </w:abstractNum>
-  <w:abstractNum w:abstractNumId="8" w15:restartNumberingAfterBreak="0">
+  <w:abstractNum w:abstractNumId="9">
     <w:nsid w:val="302003AB"/>
     <w:multiLevelType w:val="hybridMultilevel"/>
     <w:tmpl w:val="C4A0E4AE"/>
@@ -3769,7 +3661,7 @@
       </w:rPr>
     </w:lvl>
   </w:abstractNum>
-  <w:abstractNum w:abstractNumId="9" w15:restartNumberingAfterBreak="0">
+  <w:abstractNum w:abstractNumId="10">
     <w:nsid w:val="47DB6371"/>
     <w:multiLevelType w:val="hybridMultilevel"/>
     <w:tmpl w:val="43301F02"/>
@@ -3855,7 +3747,7 @@
       </w:pPr>
     </w:lvl>
   </w:abstractNum>
-  <w:abstractNum w:abstractNumId="10" w15:restartNumberingAfterBreak="0">
+  <w:abstractNum w:abstractNumId="11">
     <w:nsid w:val="53B217EA"/>
     <w:multiLevelType w:val="hybridMultilevel"/>
     <w:tmpl w:val="21FC10FC"/>
@@ -3968,7 +3860,7 @@
       </w:rPr>
     </w:lvl>
   </w:abstractNum>
-  <w:abstractNum w:abstractNumId="11" w15:restartNumberingAfterBreak="0">
+  <w:abstractNum w:abstractNumId="12">
     <w:nsid w:val="69117D33"/>
     <w:multiLevelType w:val="hybridMultilevel"/>
     <w:tmpl w:val="DE4A66CC"/>
@@ -4054,7 +3946,7 @@
       </w:pPr>
     </w:lvl>
   </w:abstractNum>
-  <w:abstractNum w:abstractNumId="12" w15:restartNumberingAfterBreak="0">
+  <w:abstractNum w:abstractNumId="13">
     <w:nsid w:val="6B1679B8"/>
     <w:multiLevelType w:val="hybridMultilevel"/>
     <w:tmpl w:val="B756FD30"/>
@@ -4167,7 +4059,7 @@
       </w:rPr>
     </w:lvl>
   </w:abstractNum>
-  <w:abstractNum w:abstractNumId="13" w15:restartNumberingAfterBreak="0">
+  <w:abstractNum w:abstractNumId="14">
     <w:nsid w:val="73775AFF"/>
     <w:multiLevelType w:val="hybridMultilevel"/>
     <w:tmpl w:val="8A043688"/>
@@ -4281,52 +4173,55 @@
     </w:lvl>
   </w:abstractNum>
   <w:num w:numId="1">
+    <w:abstractNumId w:val="12"/>
+  </w:num>
+  <w:num w:numId="2">
+    <w:abstractNumId w:val="8"/>
+  </w:num>
+  <w:num w:numId="3">
+    <w:abstractNumId w:val="10"/>
+  </w:num>
+  <w:num w:numId="4">
+    <w:abstractNumId w:val="1"/>
+  </w:num>
+  <w:num w:numId="5">
+    <w:abstractNumId w:val="7"/>
+  </w:num>
+  <w:num w:numId="6">
+    <w:abstractNumId w:val="13"/>
+  </w:num>
+  <w:num w:numId="7">
+    <w:abstractNumId w:val="3"/>
+  </w:num>
+  <w:num w:numId="8">
+    <w:abstractNumId w:val="14"/>
+  </w:num>
+  <w:num w:numId="9">
+    <w:abstractNumId w:val="4"/>
+  </w:num>
+  <w:num w:numId="10">
+    <w:abstractNumId w:val="5"/>
+  </w:num>
+  <w:num w:numId="11">
+    <w:abstractNumId w:val="6"/>
+  </w:num>
+  <w:num w:numId="12">
     <w:abstractNumId w:val="11"/>
   </w:num>
-  <w:num w:numId="2">
-    <w:abstractNumId w:val="7"/>
-  </w:num>
-  <w:num w:numId="3">
+  <w:num w:numId="13">
     <w:abstractNumId w:val="9"/>
   </w:num>
-  <w:num w:numId="4">
-    <w:abstractNumId w:val="0"/>
-  </w:num>
-  <w:num w:numId="5">
-    <w:abstractNumId w:val="6"/>
-  </w:num>
-  <w:num w:numId="6">
-    <w:abstractNumId w:val="12"/>
-  </w:num>
-  <w:num w:numId="7">
+  <w:num w:numId="14">
     <w:abstractNumId w:val="2"/>
   </w:num>
-  <w:num w:numId="8">
-    <w:abstractNumId w:val="13"/>
-  </w:num>
-  <w:num w:numId="9">
-    <w:abstractNumId w:val="3"/>
-  </w:num>
-  <w:num w:numId="10">
-    <w:abstractNumId w:val="4"/>
-  </w:num>
-  <w:num w:numId="11">
-    <w:abstractNumId w:val="5"/>
-  </w:num>
-  <w:num w:numId="12">
-    <w:abstractNumId w:val="10"/>
-  </w:num>
-  <w:num w:numId="13">
-    <w:abstractNumId w:val="8"/>
-  </w:num>
-  <w:num w:numId="14">
-    <w:abstractNumId w:val="1"/>
+  <w:num w:numId="15">
+    <w:abstractNumId w:val="0"/>
   </w:num>
 </w:numbering>
 </file>
 
 <file path=word/styles.xml><?xml version="1.0" encoding="utf-8"?>
-<w:styles xmlns:mc="http://schemas.openxmlformats.org/markup-compatibility/2006" xmlns:r="http://schemas.openxmlformats.org/officeDocument/2006/relationships" xmlns:w="http://schemas.openxmlformats.org/wordprocessingml/2006/main" xmlns:w14="http://schemas.microsoft.com/office/word/2010/wordml" xmlns:w15="http://schemas.microsoft.com/office/word/2012/wordml" xmlns:w16cid="http://schemas.microsoft.com/office/word/2016/wordml/cid" xmlns:w16se="http://schemas.microsoft.com/office/word/2015/wordml/symex" mc:Ignorable="w14 w15 w16se w16cid">
+<w:styles xmlns:r="http://schemas.openxmlformats.org/officeDocument/2006/relationships" xmlns:w="http://schemas.openxmlformats.org/wordprocessingml/2006/main">
   <w:docDefaults>
     <w:rPrDefault>
       <w:rPr>
@@ -4342,393 +4237,155 @@
       </w:pPr>
     </w:pPrDefault>
   </w:docDefaults>
-  <w:latentStyles w:defLockedState="0" w:defUIPriority="99" w:defSemiHidden="0" w:defUnhideWhenUsed="0" w:defQFormat="0" w:count="375">
-    <w:lsdException w:name="Normal" w:uiPriority="0" w:qFormat="1"/>
-    <w:lsdException w:name="heading 1" w:uiPriority="9" w:qFormat="1"/>
-    <w:lsdException w:name="heading 2" w:semiHidden="1" w:uiPriority="9" w:unhideWhenUsed="1" w:qFormat="1"/>
-    <w:lsdException w:name="heading 3" w:semiHidden="1" w:uiPriority="9" w:unhideWhenUsed="1" w:qFormat="1"/>
-    <w:lsdException w:name="heading 4" w:semiHidden="1" w:uiPriority="9" w:unhideWhenUsed="1" w:qFormat="1"/>
-    <w:lsdException w:name="heading 5" w:semiHidden="1" w:uiPriority="9" w:unhideWhenUsed="1" w:qFormat="1"/>
-    <w:lsdException w:name="heading 6" w:semiHidden="1" w:uiPriority="9" w:unhideWhenUsed="1" w:qFormat="1"/>
-    <w:lsdException w:name="heading 7" w:semiHidden="1" w:uiPriority="9" w:unhideWhenUsed="1" w:qFormat="1"/>
-    <w:lsdException w:name="heading 8" w:semiHidden="1" w:uiPriority="9" w:unhideWhenUsed="1" w:qFormat="1"/>
-    <w:lsdException w:name="heading 9" w:semiHidden="1" w:uiPriority="9" w:unhideWhenUsed="1" w:qFormat="1"/>
-    <w:lsdException w:name="index 1" w:semiHidden="1" w:unhideWhenUsed="1"/>
-    <w:lsdException w:name="index 2" w:semiHidden="1" w:unhideWhenUsed="1"/>
-    <w:lsdException w:name="index 3" w:semiHidden="1" w:unhideWhenUsed="1"/>
-    <w:lsdException w:name="index 4" w:semiHidden="1" w:unhideWhenUsed="1"/>
-    <w:lsdException w:name="index 5" w:semiHidden="1" w:unhideWhenUsed="1"/>
-    <w:lsdException w:name="index 6" w:semiHidden="1" w:unhideWhenUsed="1"/>
-    <w:lsdException w:name="index 7" w:semiHidden="1" w:unhideWhenUsed="1"/>
-    <w:lsdException w:name="index 8" w:semiHidden="1" w:unhideWhenUsed="1"/>
-    <w:lsdException w:name="index 9" w:semiHidden="1" w:unhideWhenUsed="1"/>
-    <w:lsdException w:name="toc 1" w:semiHidden="1" w:uiPriority="39" w:unhideWhenUsed="1"/>
-    <w:lsdException w:name="toc 2" w:semiHidden="1" w:uiPriority="39" w:unhideWhenUsed="1"/>
-    <w:lsdException w:name="toc 3" w:semiHidden="1" w:uiPriority="39" w:unhideWhenUsed="1"/>
-    <w:lsdException w:name="toc 4" w:semiHidden="1" w:uiPriority="39" w:unhideWhenUsed="1"/>
-    <w:lsdException w:name="toc 5" w:semiHidden="1" w:uiPriority="39" w:unhideWhenUsed="1"/>
-    <w:lsdException w:name="toc 6" w:semiHidden="1" w:uiPriority="39" w:unhideWhenUsed="1"/>
-    <w:lsdException w:name="toc 7" w:semiHidden="1" w:uiPriority="39" w:unhideWhenUsed="1"/>
-    <w:lsdException w:name="toc 8" w:semiHidden="1" w:uiPriority="39" w:unhideWhenUsed="1"/>
-    <w:lsdException w:name="toc 9" w:semiHidden="1" w:uiPriority="39" w:unhideWhenUsed="1"/>
-    <w:lsdException w:name="Normal Indent" w:semiHidden="1" w:unhideWhenUsed="1"/>
-    <w:lsdException w:name="footnote text" w:semiHidden="1" w:unhideWhenUsed="1"/>
-    <w:lsdException w:name="annotation text" w:semiHidden="1" w:unhideWhenUsed="1"/>
-    <w:lsdException w:name="header" w:semiHidden="1" w:unhideWhenUsed="1"/>
-    <w:lsdException w:name="footer" w:semiHidden="1" w:unhideWhenUsed="1"/>
-    <w:lsdException w:name="index heading" w:semiHidden="1" w:unhideWhenUsed="1"/>
-    <w:lsdException w:name="caption" w:semiHidden="1" w:uiPriority="35" w:unhideWhenUsed="1" w:qFormat="1"/>
-    <w:lsdException w:name="table of figures" w:semiHidden="1" w:unhideWhenUsed="1"/>
-    <w:lsdException w:name="envelope address" w:semiHidden="1" w:unhideWhenUsed="1"/>
-    <w:lsdException w:name="envelope return" w:semiHidden="1" w:unhideWhenUsed="1"/>
-    <w:lsdException w:name="footnote reference" w:semiHidden="1" w:unhideWhenUsed="1"/>
-    <w:lsdException w:name="annotation reference" w:semiHidden="1" w:unhideWhenUsed="1"/>
-    <w:lsdException w:name="line number" w:semiHidden="1" w:unhideWhenUsed="1"/>
-    <w:lsdException w:name="page number" w:semiHidden="1" w:unhideWhenUsed="1"/>
-    <w:lsdException w:name="endnote reference" w:semiHidden="1" w:unhideWhenUsed="1"/>
-    <w:lsdException w:name="endnote text" w:semiHidden="1" w:unhideWhenUsed="1"/>
-    <w:lsdException w:name="table of authorities" w:semiHidden="1" w:unhideWhenUsed="1"/>
-    <w:lsdException w:name="macro" w:semiHidden="1" w:unhideWhenUsed="1"/>
-    <w:lsdException w:name="toa heading" w:semiHidden="1" w:unhideWhenUsed="1"/>
-    <w:lsdException w:name="List" w:semiHidden="1" w:unhideWhenUsed="1"/>
-    <w:lsdException w:name="List Bullet" w:semiHidden="1" w:unhideWhenUsed="1"/>
-    <w:lsdException w:name="List Number" w:semiHidden="1" w:unhideWhenUsed="1"/>
-    <w:lsdException w:name="List 2" w:semiHidden="1" w:unhideWhenUsed="1"/>
-    <w:lsdException w:name="List 3" w:semiHidden="1" w:unhideWhenUsed="1"/>
-    <w:lsdException w:name="List 4" w:semiHidden="1" w:unhideWhenUsed="1"/>
-    <w:lsdException w:name="List 5" w:semiHidden="1" w:unhideWhenUsed="1"/>
-    <w:lsdException w:name="List Bullet 2" w:semiHidden="1" w:unhideWhenUsed="1"/>
-    <w:lsdException w:name="List Bullet 3" w:semiHidden="1" w:unhideWhenUsed="1"/>
-    <w:lsdException w:name="List Bullet 4" w:semiHidden="1" w:unhideWhenUsed="1"/>
-    <w:lsdException w:name="List Bullet 5" w:semiHidden="1" w:unhideWhenUsed="1"/>
-    <w:lsdException w:name="List Number 2" w:semiHidden="1" w:unhideWhenUsed="1"/>
-    <w:lsdException w:name="List Number 3" w:semiHidden="1" w:unhideWhenUsed="1"/>
-    <w:lsdException w:name="List Number 4" w:semiHidden="1" w:unhideWhenUsed="1"/>
-    <w:lsdException w:name="List Number 5" w:semiHidden="1" w:unhideWhenUsed="1"/>
-    <w:lsdException w:name="Title" w:uiPriority="10" w:qFormat="1"/>
-    <w:lsdException w:name="Closing" w:semiHidden="1" w:unhideWhenUsed="1"/>
-    <w:lsdException w:name="Signature" w:semiHidden="1" w:unhideWhenUsed="1"/>
-    <w:lsdException w:name="Default Paragraph Font" w:semiHidden="1" w:uiPriority="1" w:unhideWhenUsed="1"/>
-    <w:lsdException w:name="Body Text" w:semiHidden="1" w:unhideWhenUsed="1"/>
-    <w:lsdException w:name="Body Text Indent" w:semiHidden="1" w:unhideWhenUsed="1"/>
-    <w:lsdException w:name="List Continue" w:semiHidden="1" w:unhideWhenUsed="1"/>
-    <w:lsdException w:name="List Continue 2" w:semiHidden="1" w:unhideWhenUsed="1"/>
-    <w:lsdException w:name="List Continue 3" w:semiHidden="1" w:unhideWhenUsed="1"/>
-    <w:lsdException w:name="List Continue 4" w:semiHidden="1" w:unhideWhenUsed="1"/>
-    <w:lsdException w:name="List Continue 5" w:semiHidden="1" w:unhideWhenUsed="1"/>
-    <w:lsdException w:name="Message Header" w:semiHidden="1" w:unhideWhenUsed="1"/>
-    <w:lsdException w:name="Subtitle" w:uiPriority="11" w:qFormat="1"/>
-    <w:lsdException w:name="Salutation" w:semiHidden="1" w:unhideWhenUsed="1"/>
-    <w:lsdException w:name="Date" w:semiHidden="1" w:unhideWhenUsed="1"/>
-    <w:lsdException w:name="Body Text First Indent" w:semiHidden="1" w:unhideWhenUsed="1"/>
-    <w:lsdException w:name="Body Text First Indent 2" w:semiHidden="1" w:unhideWhenUsed="1"/>
-    <w:lsdException w:name="Note Heading" w:semiHidden="1" w:unhideWhenUsed="1"/>
-    <w:lsdException w:name="Body Text 2" w:semiHidden="1" w:unhideWhenUsed="1"/>
-    <w:lsdException w:name="Body Text 3" w:semiHidden="1" w:unhideWhenUsed="1"/>
-    <w:lsdException w:name="Body Text Indent 2" w:semiHidden="1" w:unhideWhenUsed="1"/>
-    <w:lsdException w:name="Body Text Indent 3" w:semiHidden="1" w:unhideWhenUsed="1"/>
-    <w:lsdException w:name="Block Text" w:semiHidden="1" w:unhideWhenUsed="1"/>
-    <w:lsdException w:name="Hyperlink" w:semiHidden="1" w:unhideWhenUsed="1"/>
-    <w:lsdException w:name="FollowedHyperlink" w:semiHidden="1" w:unhideWhenUsed="1"/>
-    <w:lsdException w:name="Strong" w:uiPriority="22" w:qFormat="1"/>
-    <w:lsdException w:name="Emphasis" w:uiPriority="20" w:qFormat="1"/>
-    <w:lsdException w:name="Document Map" w:semiHidden="1" w:unhideWhenUsed="1"/>
-    <w:lsdException w:name="Plain Text" w:semiHidden="1" w:unhideWhenUsed="1"/>
-    <w:lsdException w:name="E-mail Signature" w:semiHidden="1" w:unhideWhenUsed="1"/>
-    <w:lsdException w:name="HTML Top of Form" w:semiHidden="1" w:unhideWhenUsed="1"/>
-    <w:lsdException w:name="HTML Bottom of Form" w:semiHidden="1" w:unhideWhenUsed="1"/>
-    <w:lsdException w:name="Normal (Web)" w:semiHidden="1" w:unhideWhenUsed="1"/>
-    <w:lsdException w:name="HTML Acronym" w:semiHidden="1" w:unhideWhenUsed="1"/>
-    <w:lsdException w:name="HTML Address" w:semiHidden="1" w:unhideWhenUsed="1"/>
-    <w:lsdException w:name="HTML Cite" w:semiHidden="1" w:unhideWhenUsed="1"/>
-    <w:lsdException w:name="HTML Code" w:semiHidden="1" w:unhideWhenUsed="1"/>
-    <w:lsdException w:name="HTML Definition" w:semiHidden="1" w:unhideWhenUsed="1"/>
-    <w:lsdException w:name="HTML Keyboard" w:semiHidden="1" w:unhideWhenUsed="1"/>
-    <w:lsdException w:name="HTML Preformatted" w:semiHidden="1" w:unhideWhenUsed="1"/>
-    <w:lsdException w:name="HTML Sample" w:semiHidden="1" w:unhideWhenUsed="1"/>
-    <w:lsdException w:name="HTML Typewriter" w:semiHidden="1" w:unhideWhenUsed="1"/>
-    <w:lsdException w:name="HTML Variable" w:semiHidden="1" w:unhideWhenUsed="1"/>
-    <w:lsdException w:name="Normal Table" w:semiHidden="1" w:unhideWhenUsed="1"/>
-    <w:lsdException w:name="annotation subject" w:semiHidden="1" w:unhideWhenUsed="1"/>
-    <w:lsdException w:name="No List" w:semiHidden="1" w:unhideWhenUsed="1"/>
-    <w:lsdException w:name="Outline List 1" w:semiHidden="1" w:unhideWhenUsed="1"/>
-    <w:lsdException w:name="Outline List 2" w:semiHidden="1" w:unhideWhenUsed="1"/>
-    <w:lsdException w:name="Outline List 3" w:semiHidden="1" w:unhideWhenUsed="1"/>
-    <w:lsdException w:name="Table Simple 1" w:semiHidden="1" w:unhideWhenUsed="1"/>
-    <w:lsdException w:name="Table Simple 2" w:semiHidden="1" w:unhideWhenUsed="1"/>
-    <w:lsdException w:name="Table Simple 3" w:semiHidden="1" w:unhideWhenUsed="1"/>
-    <w:lsdException w:name="Table Classic 1" w:semiHidden="1" w:unhideWhenUsed="1"/>
-    <w:lsdException w:name="Table Classic 2" w:semiHidden="1" w:unhideWhenUsed="1"/>
-    <w:lsdException w:name="Table Classic 3" w:semiHidden="1" w:unhideWhenUsed="1"/>
-    <w:lsdException w:name="Table Classic 4" w:semiHidden="1" w:unhideWhenUsed="1"/>
-    <w:lsdException w:name="Table Colorful 1" w:semiHidden="1" w:unhideWhenUsed="1"/>
-    <w:lsdException w:name="Table Colorful 2" w:semiHidden="1" w:unhideWhenUsed="1"/>
-    <w:lsdException w:name="Table Colorful 3" w:semiHidden="1" w:unhideWhenUsed="1"/>
-    <w:lsdException w:name="Table Columns 1" w:semiHidden="1" w:unhideWhenUsed="1"/>
-    <w:lsdException w:name="Table Columns 2" w:semiHidden="1" w:unhideWhenUsed="1"/>
-    <w:lsdException w:name="Table Columns 3" w:semiHidden="1" w:unhideWhenUsed="1"/>
-    <w:lsdException w:name="Table Columns 4" w:semiHidden="1" w:unhideWhenUsed="1"/>
-    <w:lsdException w:name="Table Columns 5" w:semiHidden="1" w:unhideWhenUsed="1"/>
-    <w:lsdException w:name="Table Grid 1" w:semiHidden="1" w:unhideWhenUsed="1"/>
-    <w:lsdException w:name="Table Grid 2" w:semiHidden="1" w:unhideWhenUsed="1"/>
-    <w:lsdException w:name="Table Grid 3" w:semiHidden="1" w:unhideWhenUsed="1"/>
-    <w:lsdException w:name="Table Grid 4" w:semiHidden="1" w:unhideWhenUsed="1"/>
-    <w:lsdException w:name="Table Grid 5" w:semiHidden="1" w:unhideWhenUsed="1"/>
-    <w:lsdException w:name="Table Grid 6" w:semiHidden="1" w:unhideWhenUsed="1"/>
-    <w:lsdException w:name="Table Grid 7" w:semiHidden="1" w:unhideWhenUsed="1"/>
-    <w:lsdException w:name="Table Grid 8" w:semiHidden="1" w:unhideWhenUsed="1"/>
-    <w:lsdException w:name="Table List 1" w:semiHidden="1" w:unhideWhenUsed="1"/>
-    <w:lsdException w:name="Table List 2" w:semiHidden="1" w:unhideWhenUsed="1"/>
-    <w:lsdException w:name="Table List 3" w:semiHidden="1" w:unhideWhenUsed="1"/>
-    <w:lsdException w:name="Table List 4" w:semiHidden="1" w:unhideWhenUsed="1"/>
-    <w:lsdException w:name="Table List 5" w:semiHidden="1" w:unhideWhenUsed="1"/>
-    <w:lsdException w:name="Table List 6" w:semiHidden="1" w:unhideWhenUsed="1"/>
-    <w:lsdException w:name="Table List 7" w:semiHidden="1" w:unhideWhenUsed="1"/>
-    <w:lsdException w:name="Table List 8" w:semiHidden="1" w:unhideWhenUsed="1"/>
-    <w:lsdException w:name="Table 3D effects 1" w:semiHidden="1" w:unhideWhenUsed="1"/>
-    <w:lsdException w:name="Table 3D effects 2" w:semiHidden="1" w:unhideWhenUsed="1"/>
-    <w:lsdException w:name="Table 3D effects 3" w:semiHidden="1" w:unhideWhenUsed="1"/>
-    <w:lsdException w:name="Table Contemporary" w:semiHidden="1" w:unhideWhenUsed="1"/>
-    <w:lsdException w:name="Table Elegant" w:semiHidden="1" w:unhideWhenUsed="1"/>
-    <w:lsdException w:name="Table Professional" w:semiHidden="1" w:unhideWhenUsed="1"/>
-    <w:lsdException w:name="Table Subtle 1" w:semiHidden="1" w:unhideWhenUsed="1"/>
-    <w:lsdException w:name="Table Subtle 2" w:semiHidden="1" w:unhideWhenUsed="1"/>
-    <w:lsdException w:name="Table Web 1" w:semiHidden="1" w:unhideWhenUsed="1"/>
-    <w:lsdException w:name="Table Web 2" w:semiHidden="1" w:unhideWhenUsed="1"/>
-    <w:lsdException w:name="Table Web 3" w:semiHidden="1" w:unhideWhenUsed="1"/>
-    <w:lsdException w:name="Balloon Text" w:semiHidden="1" w:unhideWhenUsed="1"/>
-    <w:lsdException w:name="Table Grid" w:uiPriority="39"/>
-    <w:lsdException w:name="Table Theme" w:semiHidden="1" w:unhideWhenUsed="1"/>
-    <w:lsdException w:name="Placeholder Text" w:semiHidden="1"/>
-    <w:lsdException w:name="No Spacing" w:uiPriority="1" w:qFormat="1"/>
-    <w:lsdException w:name="Light Shading" w:uiPriority="60"/>
-    <w:lsdException w:name="Light List" w:uiPriority="61"/>
-    <w:lsdException w:name="Light Grid" w:uiPriority="62"/>
-    <w:lsdException w:name="Medium Shading 1" w:uiPriority="63"/>
-    <w:lsdException w:name="Medium Shading 2" w:uiPriority="64"/>
-    <w:lsdException w:name="Medium List 1" w:uiPriority="65"/>
-    <w:lsdException w:name="Medium List 2" w:uiPriority="66"/>
-    <w:lsdException w:name="Medium Grid 1" w:uiPriority="67"/>
-    <w:lsdException w:name="Medium Grid 2" w:uiPriority="68"/>
-    <w:lsdException w:name="Medium Grid 3" w:uiPriority="69"/>
-    <w:lsdException w:name="Dark List" w:uiPriority="70"/>
-    <w:lsdException w:name="Colorful Shading" w:uiPriority="71"/>
-    <w:lsdException w:name="Colorful List" w:uiPriority="72"/>
-    <w:lsdException w:name="Colorful Grid" w:uiPriority="73"/>
-    <w:lsdException w:name="Light Shading Accent 1" w:uiPriority="60"/>
-    <w:lsdException w:name="Light List Accent 1" w:uiPriority="61"/>
-    <w:lsdException w:name="Light Grid Accent 1" w:uiPriority="62"/>
-    <w:lsdException w:name="Medium Shading 1 Accent 1" w:uiPriority="63"/>
-    <w:lsdException w:name="Medium Shading 2 Accent 1" w:uiPriority="64"/>
-    <w:lsdException w:name="Medium List 1 Accent 1" w:uiPriority="65"/>
-    <w:lsdException w:name="Revision" w:semiHidden="1"/>
-    <w:lsdException w:name="List Paragraph" w:uiPriority="34" w:qFormat="1"/>
-    <w:lsdException w:name="Quote" w:uiPriority="29" w:qFormat="1"/>
-    <w:lsdException w:name="Intense Quote" w:uiPriority="30" w:qFormat="1"/>
-    <w:lsdException w:name="Medium List 2 Accent 1" w:uiPriority="66"/>
-    <w:lsdException w:name="Medium Grid 1 Accent 1" w:uiPriority="67"/>
-    <w:lsdException w:name="Medium Grid 2 Accent 1" w:uiPriority="68"/>
-    <w:lsdException w:name="Medium Grid 3 Accent 1" w:uiPriority="69"/>
-    <w:lsdException w:name="Dark List Accent 1" w:uiPriority="70"/>
-    <w:lsdException w:name="Colorful Shading Accent 1" w:uiPriority="71"/>
-    <w:lsdException w:name="Colorful List Accent 1" w:uiPriority="72"/>
-    <w:lsdException w:name="Colorful Grid Accent 1" w:uiPriority="73"/>
-    <w:lsdException w:name="Light Shading Accent 2" w:uiPriority="60"/>
-    <w:lsdException w:name="Light List Accent 2" w:uiPriority="61"/>
-    <w:lsdException w:name="Light Grid Accent 2" w:uiPriority="62"/>
-    <w:lsdException w:name="Medium Shading 1 Accent 2" w:uiPriority="63"/>
-    <w:lsdException w:name="Medium Shading 2 Accent 2" w:uiPriority="64"/>
-    <w:lsdException w:name="Medium List 1 Accent 2" w:uiPriority="65"/>
-    <w:lsdException w:name="Medium List 2 Accent 2" w:uiPriority="66"/>
-    <w:lsdException w:name="Medium Grid 1 Accent 2" w:uiPriority="67"/>
-    <w:lsdException w:name="Medium Grid 2 Accent 2" w:uiPriority="68"/>
-    <w:lsdException w:name="Medium Grid 3 Accent 2" w:uiPriority="69"/>
-    <w:lsdException w:name="Dark List Accent 2" w:uiPriority="70"/>
-    <w:lsdException w:name="Colorful Shading Accent 2" w:uiPriority="71"/>
-    <w:lsdException w:name="Colorful List Accent 2" w:uiPriority="72"/>
-    <w:lsdException w:name="Colorful Grid Accent 2" w:uiPriority="73"/>
-    <w:lsdException w:name="Light Shading Accent 3" w:uiPriority="60"/>
-    <w:lsdException w:name="Light List Accent 3" w:uiPriority="61"/>
-    <w:lsdException w:name="Light Grid Accent 3" w:uiPriority="62"/>
-    <w:lsdException w:name="Medium Shading 1 Accent 3" w:uiPriority="63"/>
-    <w:lsdException w:name="Medium Shading 2 Accent 3" w:uiPriority="64"/>
-    <w:lsdException w:name="Medium List 1 Accent 3" w:uiPriority="65"/>
-    <w:lsdException w:name="Medium List 2 Accent 3" w:uiPriority="66"/>
-    <w:lsdException w:name="Medium Grid 1 Accent 3" w:uiPriority="67"/>
-    <w:lsdException w:name="Medium Grid 2 Accent 3" w:uiPriority="68"/>
-    <w:lsdException w:name="Medium Grid 3 Accent 3" w:uiPriority="69"/>
-    <w:lsdException w:name="Dark List Accent 3" w:uiPriority="70"/>
-    <w:lsdException w:name="Colorful Shading Accent 3" w:uiPriority="71"/>
-    <w:lsdException w:name="Colorful List Accent 3" w:uiPriority="72"/>
-    <w:lsdException w:name="Colorful Grid Accent 3" w:uiPriority="73"/>
-    <w:lsdException w:name="Light Shading Accent 4" w:uiPriority="60"/>
-    <w:lsdException w:name="Light List Accent 4" w:uiPriority="61"/>
-    <w:lsdException w:name="Light Grid Accent 4" w:uiPriority="62"/>
-    <w:lsdException w:name="Medium Shading 1 Accent 4" w:uiPriority="63"/>
-    <w:lsdException w:name="Medium Shading 2 Accent 4" w:uiPriority="64"/>
-    <w:lsdException w:name="Medium List 1 Accent 4" w:uiPriority="65"/>
-    <w:lsdException w:name="Medium List 2 Accent 4" w:uiPriority="66"/>
-    <w:lsdException w:name="Medium Grid 1 Accent 4" w:uiPriority="67"/>
-    <w:lsdException w:name="Medium Grid 2 Accent 4" w:uiPriority="68"/>
-    <w:lsdException w:name="Medium Grid 3 Accent 4" w:uiPriority="69"/>
-    <w:lsdException w:name="Dark List Accent 4" w:uiPriority="70"/>
-    <w:lsdException w:name="Colorful Shading Accent 4" w:uiPriority="71"/>
-    <w:lsdException w:name="Colorful List Accent 4" w:uiPriority="72"/>
-    <w:lsdException w:name="Colorful Grid Accent 4" w:uiPriority="73"/>
-    <w:lsdException w:name="Light Shading Accent 5" w:uiPriority="60"/>
-    <w:lsdException w:name="Light List Accent 5" w:uiPriority="61"/>
-    <w:lsdException w:name="Light Grid Accent 5" w:uiPriority="62"/>
-    <w:lsdException w:name="Medium Shading 1 Accent 5" w:uiPriority="63"/>
-    <w:lsdException w:name="Medium Shading 2 Accent 5" w:uiPriority="64"/>
-    <w:lsdException w:name="Medium List 1 Accent 5" w:uiPriority="65"/>
-    <w:lsdException w:name="Medium List 2 Accent 5" w:uiPriority="66"/>
-    <w:lsdException w:name="Medium Grid 1 Accent 5" w:uiPriority="67"/>
-    <w:lsdException w:name="Medium Grid 2 Accent 5" w:uiPriority="68"/>
-    <w:lsdException w:name="Medium Grid 3 Accent 5" w:uiPriority="69"/>
-    <w:lsdException w:name="Dark List Accent 5" w:uiPriority="70"/>
-    <w:lsdException w:name="Colorful Shading Accent 5" w:uiPriority="71"/>
-    <w:lsdException w:name="Colorful List Accent 5" w:uiPriority="72"/>
-    <w:lsdException w:name="Colorful Grid Accent 5" w:uiPriority="73"/>
-    <w:lsdException w:name="Light Shading Accent 6" w:uiPriority="60"/>
-    <w:lsdException w:name="Light List Accent 6" w:uiPriority="61"/>
-    <w:lsdException w:name="Light Grid Accent 6" w:uiPriority="62"/>
-    <w:lsdException w:name="Medium Shading 1 Accent 6" w:uiPriority="63"/>
-    <w:lsdException w:name="Medium Shading 2 Accent 6" w:uiPriority="64"/>
-    <w:lsdException w:name="Medium List 1 Accent 6" w:uiPriority="65"/>
-    <w:lsdException w:name="Medium List 2 Accent 6" w:uiPriority="66"/>
-    <w:lsdException w:name="Medium Grid 1 Accent 6" w:uiPriority="67"/>
-    <w:lsdException w:name="Medium Grid 2 Accent 6" w:uiPriority="68"/>
-    <w:lsdException w:name="Medium Grid 3 Accent 6" w:uiPriority="69"/>
-    <w:lsdException w:name="Dark List Accent 6" w:uiPriority="70"/>
-    <w:lsdException w:name="Colorful Shading Accent 6" w:uiPriority="71"/>
-    <w:lsdException w:name="Colorful List Accent 6" w:uiPriority="72"/>
-    <w:lsdException w:name="Colorful Grid Accent 6" w:uiPriority="73"/>
-    <w:lsdException w:name="Subtle Emphasis" w:uiPriority="19" w:qFormat="1"/>
-    <w:lsdException w:name="Intense Emphasis" w:uiPriority="21" w:qFormat="1"/>
-    <w:lsdException w:name="Subtle Reference" w:uiPriority="31" w:qFormat="1"/>
-    <w:lsdException w:name="Intense Reference" w:uiPriority="32" w:qFormat="1"/>
-    <w:lsdException w:name="Book Title" w:uiPriority="33" w:qFormat="1"/>
-    <w:lsdException w:name="Bibliography" w:semiHidden="1" w:uiPriority="37" w:unhideWhenUsed="1"/>
-    <w:lsdException w:name="TOC Heading" w:semiHidden="1" w:uiPriority="39" w:unhideWhenUsed="1" w:qFormat="1"/>
-    <w:lsdException w:name="Plain Table 1" w:uiPriority="41"/>
-    <w:lsdException w:name="Plain Table 2" w:uiPriority="42"/>
-    <w:lsdException w:name="Plain Table 3" w:uiPriority="43"/>
-    <w:lsdException w:name="Plain Table 4" w:uiPriority="44"/>
-    <w:lsdException w:name="Plain Table 5" w:uiPriority="45"/>
-    <w:lsdException w:name="Grid Table Light" w:uiPriority="40"/>
-    <w:lsdException w:name="Grid Table 1 Light" w:uiPriority="46"/>
-    <w:lsdException w:name="Grid Table 2" w:uiPriority="47"/>
-    <w:lsdException w:name="Grid Table 3" w:uiPriority="48"/>
-    <w:lsdException w:name="Grid Table 4" w:uiPriority="49"/>
-    <w:lsdException w:name="Grid Table 5 Dark" w:uiPriority="50"/>
-    <w:lsdException w:name="Grid Table 6 Colorful" w:uiPriority="51"/>
-    <w:lsdException w:name="Grid Table 7 Colorful" w:uiPriority="52"/>
-    <w:lsdException w:name="Grid Table 1 Light Accent 1" w:uiPriority="46"/>
-    <w:lsdException w:name="Grid Table 2 Accent 1" w:uiPriority="47"/>
-    <w:lsdException w:name="Grid Table 3 Accent 1" w:uiPriority="48"/>
-    <w:lsdException w:name="Grid Table 4 Accent 1" w:uiPriority="49"/>
-    <w:lsdException w:name="Grid Table 5 Dark Accent 1" w:uiPriority="50"/>
-    <w:lsdException w:name="Grid Table 6 Colorful Accent 1" w:uiPriority="51"/>
-    <w:lsdException w:name="Grid Table 7 Colorful Accent 1" w:uiPriority="52"/>
-    <w:lsdException w:name="Grid Table 1 Light Accent 2" w:uiPriority="46"/>
-    <w:lsdException w:name="Grid Table 2 Accent 2" w:uiPriority="47"/>
-    <w:lsdException w:name="Grid Table 3 Accent 2" w:uiPriority="48"/>
-    <w:lsdException w:name="Grid Table 4 Accent 2" w:uiPriority="49"/>
-    <w:lsdException w:name="Grid Table 5 Dark Accent 2" w:uiPriority="50"/>
-    <w:lsdException w:name="Grid Table 6 Colorful Accent 2" w:uiPriority="51"/>
-    <w:lsdException w:name="Grid Table 7 Colorful Accent 2" w:uiPriority="52"/>
-    <w:lsdException w:name="Grid Table 1 Light Accent 3" w:uiPriority="46"/>
-    <w:lsdException w:name="Grid Table 2 Accent 3" w:uiPriority="47"/>
-    <w:lsdException w:name="Grid Table 3 Accent 3" w:uiPriority="48"/>
-    <w:lsdException w:name="Grid Table 4 Accent 3" w:uiPriority="49"/>
-    <w:lsdException w:name="Grid Table 5 Dark Accent 3" w:uiPriority="50"/>
-    <w:lsdException w:name="Grid Table 6 Colorful Accent 3" w:uiPriority="51"/>
-    <w:lsdException w:name="Grid Table 7 Colorful Accent 3" w:uiPriority="52"/>
-    <w:lsdException w:name="Grid Table 1 Light Accent 4" w:uiPriority="46"/>
-    <w:lsdException w:name="Grid Table 2 Accent 4" w:uiPriority="47"/>
-    <w:lsdException w:name="Grid Table 3 Accent 4" w:uiPriority="48"/>
-    <w:lsdException w:name="Grid Table 4 Accent 4" w:uiPriority="49"/>
-    <w:lsdException w:name="Grid Table 5 Dark Accent 4" w:uiPriority="50"/>
-    <w:lsdException w:name="Grid Table 6 Colorful Accent 4" w:uiPriority="51"/>
-    <w:lsdException w:name="Grid Table 7 Colorful Accent 4" w:uiPriority="52"/>
-    <w:lsdException w:name="Grid Table 1 Light Accent 5" w:uiPriority="46"/>
-    <w:lsdException w:name="Grid Table 2 Accent 5" w:uiPriority="47"/>
-    <w:lsdException w:name="Grid Table 3 Accent 5" w:uiPriority="48"/>
-    <w:lsdException w:name="Grid Table 4 Accent 5" w:uiPriority="49"/>
-    <w:lsdException w:name="Grid Table 5 Dark Accent 5" w:uiPriority="50"/>
-    <w:lsdException w:name="Grid Table 6 Colorful Accent 5" w:uiPriority="51"/>
-    <w:lsdException w:name="Grid Table 7 Colorful Accent 5" w:uiPriority="52"/>
-    <w:lsdException w:name="Grid Table 1 Light Accent 6" w:uiPriority="46"/>
-    <w:lsdException w:name="Grid Table 2 Accent 6" w:uiPriority="47"/>
-    <w:lsdException w:name="Grid Table 3 Accent 6" w:uiPriority="48"/>
-    <w:lsdException w:name="Grid Table 4 Accent 6" w:uiPriority="49"/>
-    <w:lsdException w:name="Grid Table 5 Dark Accent 6" w:uiPriority="50"/>
-    <w:lsdException w:name="Grid Table 6 Colorful Accent 6" w:uiPriority="51"/>
-    <w:lsdException w:name="Grid Table 7 Colorful Accent 6" w:uiPriority="52"/>
-    <w:lsdException w:name="List Table 1 Light" w:uiPriority="46"/>
-    <w:lsdException w:name="List Table 2" w:uiPriority="47"/>
-    <w:lsdException w:name="List Table 3" w:uiPriority="48"/>
-    <w:lsdException w:name="List Table 4" w:uiPriority="49"/>
-    <w:lsdException w:name="List Table 5 Dark" w:uiPriority="50"/>
-    <w:lsdException w:name="List Table 6 Colorful" w:uiPriority="51"/>
-    <w:lsdException w:name="List Table 7 Colorful" w:uiPriority="52"/>
-    <w:lsdException w:name="List Table 1 Light Accent 1" w:uiPriority="46"/>
-    <w:lsdException w:name="List Table 2 Accent 1" w:uiPriority="47"/>
-    <w:lsdException w:name="List Table 3 Accent 1" w:uiPriority="48"/>
-    <w:lsdException w:name="List Table 4 Accent 1" w:uiPriority="49"/>
-    <w:lsdException w:name="List Table 5 Dark Accent 1" w:uiPriority="50"/>
-    <w:lsdException w:name="List Table 6 Colorful Accent 1" w:uiPriority="51"/>
-    <w:lsdException w:name="List Table 7 Colorful Accent 1" w:uiPriority="52"/>
-    <w:lsdException w:name="List Table 1 Light Accent 2" w:uiPriority="46"/>
-    <w:lsdException w:name="List Table 2 Accent 2" w:uiPriority="47"/>
-    <w:lsdException w:name="List Table 3 Accent 2" w:uiPriority="48"/>
-    <w:lsdException w:name="List Table 4 Accent 2" w:uiPriority="49"/>
-    <w:lsdException w:name="List Table 5 Dark Accent 2" w:uiPriority="50"/>
-    <w:lsdException w:name="List Table 6 Colorful Accent 2" w:uiPriority="51"/>
-    <w:lsdException w:name="List Table 7 Colorful Accent 2" w:uiPriority="52"/>
-    <w:lsdException w:name="List Table 1 Light Accent 3" w:uiPriority="46"/>
-    <w:lsdException w:name="List Table 2 Accent 3" w:uiPriority="47"/>
-    <w:lsdException w:name="List Table 3 Accent 3" w:uiPriority="48"/>
-    <w:lsdException w:name="List Table 4 Accent 3" w:uiPriority="49"/>
-    <w:lsdException w:name="List Table 5 Dark Accent 3" w:uiPriority="50"/>
-    <w:lsdException w:name="List Table 6 Colorful Accent 3" w:uiPriority="51"/>
-    <w:lsdException w:name="List Table 7 Colorful Accent 3" w:uiPriority="52"/>
-    <w:lsdException w:name="List Table 1 Light Accent 4" w:uiPriority="46"/>
-    <w:lsdException w:name="List Table 2 Accent 4" w:uiPriority="47"/>
-    <w:lsdException w:name="List Table 3 Accent 4" w:uiPriority="48"/>
-    <w:lsdException w:name="List Table 4 Accent 4" w:uiPriority="49"/>
-    <w:lsdException w:name="List Table 5 Dark Accent 4" w:uiPriority="50"/>
-    <w:lsdException w:name="List Table 6 Colorful Accent 4" w:uiPriority="51"/>
-    <w:lsdException w:name="List Table 7 Colorful Accent 4" w:uiPriority="52"/>
-    <w:lsdException w:name="List Table 1 Light Accent 5" w:uiPriority="46"/>
-    <w:lsdException w:name="List Table 2 Accent 5" w:uiPriority="47"/>
-    <w:lsdException w:name="List Table 3 Accent 5" w:uiPriority="48"/>
-    <w:lsdException w:name="List Table 4 Accent 5" w:uiPriority="49"/>
-    <w:lsdException w:name="List Table 5 Dark Accent 5" w:uiPriority="50"/>
-    <w:lsdException w:name="List Table 6 Colorful Accent 5" w:uiPriority="51"/>
-    <w:lsdException w:name="List Table 7 Colorful Accent 5" w:uiPriority="52"/>
-    <w:lsdException w:name="List Table 1 Light Accent 6" w:uiPriority="46"/>
-    <w:lsdException w:name="List Table 2 Accent 6" w:uiPriority="47"/>
-    <w:lsdException w:name="List Table 3 Accent 6" w:uiPriority="48"/>
-    <w:lsdException w:name="List Table 4 Accent 6" w:uiPriority="49"/>
-    <w:lsdException w:name="List Table 5 Dark Accent 6" w:uiPriority="50"/>
-    <w:lsdException w:name="List Table 6 Colorful Accent 6" w:uiPriority="51"/>
-    <w:lsdException w:name="List Table 7 Colorful Accent 6" w:uiPriority="52"/>
-    <w:lsdException w:name="Mention" w:semiHidden="1" w:unhideWhenUsed="1"/>
-    <w:lsdException w:name="Smart Hyperlink" w:semiHidden="1" w:unhideWhenUsed="1"/>
-    <w:lsdException w:name="Hashtag" w:semiHidden="1" w:unhideWhenUsed="1"/>
-    <w:lsdException w:name="Unresolved Mention" w:semiHidden="1" w:unhideWhenUsed="1"/>
+  <w:latentStyles w:defLockedState="0" w:defUIPriority="99" w:defSemiHidden="1" w:defUnhideWhenUsed="1" w:defQFormat="0" w:count="267">
+    <w:lsdException w:name="Normal" w:semiHidden="0" w:uiPriority="0" w:unhideWhenUsed="0" w:qFormat="1"/>
+    <w:lsdException w:name="heading 1" w:semiHidden="0" w:uiPriority="9" w:unhideWhenUsed="0" w:qFormat="1"/>
+    <w:lsdException w:name="heading 2" w:uiPriority="9" w:qFormat="1"/>
+    <w:lsdException w:name="heading 3" w:uiPriority="9" w:qFormat="1"/>
+    <w:lsdException w:name="heading 4" w:uiPriority="9" w:qFormat="1"/>
+    <w:lsdException w:name="heading 5" w:uiPriority="9" w:qFormat="1"/>
+    <w:lsdException w:name="heading 6" w:uiPriority="9" w:qFormat="1"/>
+    <w:lsdException w:name="heading 7" w:uiPriority="9" w:qFormat="1"/>
+    <w:lsdException w:name="heading 8" w:uiPriority="9" w:qFormat="1"/>
+    <w:lsdException w:name="heading 9" w:uiPriority="9" w:qFormat="1"/>
+    <w:lsdException w:name="toc 1" w:uiPriority="39"/>
+    <w:lsdException w:name="toc 2" w:uiPriority="39"/>
+    <w:lsdException w:name="toc 3" w:uiPriority="39"/>
+    <w:lsdException w:name="toc 4" w:uiPriority="39"/>
+    <w:lsdException w:name="toc 5" w:uiPriority="39"/>
+    <w:lsdException w:name="toc 6" w:uiPriority="39"/>
+    <w:lsdException w:name="toc 7" w:uiPriority="39"/>
+    <w:lsdException w:name="toc 8" w:uiPriority="39"/>
+    <w:lsdException w:name="toc 9" w:uiPriority="39"/>
+    <w:lsdException w:name="caption" w:uiPriority="35" w:qFormat="1"/>
+    <w:lsdException w:name="Title" w:semiHidden="0" w:uiPriority="10" w:unhideWhenUsed="0" w:qFormat="1"/>
+    <w:lsdException w:name="Default Paragraph Font" w:uiPriority="1"/>
+    <w:lsdException w:name="Subtitle" w:semiHidden="0" w:uiPriority="11" w:unhideWhenUsed="0" w:qFormat="1"/>
+    <w:lsdException w:name="Strong" w:semiHidden="0" w:uiPriority="22" w:unhideWhenUsed="0" w:qFormat="1"/>
+    <w:lsdException w:name="Emphasis" w:semiHidden="0" w:uiPriority="20" w:unhideWhenUsed="0" w:qFormat="1"/>
+    <w:lsdException w:name="Table Grid" w:semiHidden="0" w:uiPriority="39" w:unhideWhenUsed="0"/>
+    <w:lsdException w:name="Placeholder Text" w:unhideWhenUsed="0"/>
+    <w:lsdException w:name="No Spacing" w:semiHidden="0" w:uiPriority="1" w:unhideWhenUsed="0" w:qFormat="1"/>
+    <w:lsdException w:name="Light Shading" w:semiHidden="0" w:uiPriority="60" w:unhideWhenUsed="0"/>
+    <w:lsdException w:name="Light List" w:semiHidden="0" w:uiPriority="61" w:unhideWhenUsed="0"/>
+    <w:lsdException w:name="Light Grid" w:semiHidden="0" w:uiPriority="62" w:unhideWhenUsed="0"/>
+    <w:lsdException w:name="Medium Shading 1" w:semiHidden="0" w:uiPriority="63" w:unhideWhenUsed="0"/>
+    <w:lsdException w:name="Medium Shading 2" w:semiHidden="0" w:uiPriority="64" w:unhideWhenUsed="0"/>
+    <w:lsdException w:name="Medium List 1" w:semiHidden="0" w:uiPriority="65" w:unhideWhenUsed="0"/>
+    <w:lsdException w:name="Medium List 2" w:semiHidden="0" w:uiPriority="66" w:unhideWhenUsed="0"/>
+    <w:lsdException w:name="Medium Grid 1" w:semiHidden="0" w:uiPriority="67" w:unhideWhenUsed="0"/>
+    <w:lsdException w:name="Medium Grid 2" w:semiHidden="0" w:uiPriority="68" w:unhideWhenUsed="0"/>
+    <w:lsdException w:name="Medium Grid 3" w:semiHidden="0" w:uiPriority="69" w:unhideWhenUsed="0"/>
+    <w:lsdException w:name="Dark List" w:semiHidden="0" w:uiPriority="70" w:unhideWhenUsed="0"/>
+    <w:lsdException w:name="Colorful Shading" w:semiHidden="0" w:uiPriority="71" w:unhideWhenUsed="0"/>
+    <w:lsdException w:name="Colorful List" w:semiHidden="0" w:uiPriority="72" w:unhideWhenUsed="0"/>
+    <w:lsdException w:name="Colorful Grid" w:semiHidden="0" w:uiPriority="73" w:unhideWhenUsed="0"/>
+    <w:lsdException w:name="Light Shading Accent 1" w:semiHidden="0" w:uiPriority="60" w:unhideWhenUsed="0"/>
+    <w:lsdException w:name="Light List Accent 1" w:semiHidden="0" w:uiPriority="61" w:unhideWhenUsed="0"/>
+    <w:lsdException w:name="Light Grid Accent 1" w:semiHidden="0" w:uiPriority="62" w:unhideWhenUsed="0"/>
+    <w:lsdException w:name="Medium Shading 1 Accent 1" w:semiHidden="0" w:uiPriority="63" w:unhideWhenUsed="0"/>
+    <w:lsdException w:name="Medium Shading 2 Accent 1" w:semiHidden="0" w:uiPriority="64" w:unhideWhenUsed="0"/>
+    <w:lsdException w:name="Medium List 1 Accent 1" w:semiHidden="0" w:uiPriority="65" w:unhideWhenUsed="0"/>
+    <w:lsdException w:name="Revision" w:unhideWhenUsed="0"/>
+    <w:lsdException w:name="List Paragraph" w:semiHidden="0" w:uiPriority="34" w:unhideWhenUsed="0" w:qFormat="1"/>
+    <w:lsdException w:name="Quote" w:semiHidden="0" w:uiPriority="29" w:unhideWhenUsed="0" w:qFormat="1"/>
+    <w:lsdException w:name="Intense Quote" w:semiHidden="0" w:uiPriority="30" w:unhideWhenUsed="0" w:qFormat="1"/>
+    <w:lsdException w:name="Medium List 2 Accent 1" w:semiHidden="0" w:uiPriority="66" w:unhideWhenUsed="0"/>
+    <w:lsdException w:name="Medium Grid 1 Accent 1" w:semiHidden="0" w:uiPriority="67" w:unhideWhenUsed="0"/>
+    <w:lsdException w:name="Medium Grid 2 Accent 1" w:semiHidden="0" w:uiPriority="68" w:unhideWhenUsed="0"/>
+    <w:lsdException w:name="Medium Grid 3 Accent 1" w:semiHidden="0" w:uiPriority="69" w:unhideWhenUsed="0"/>
+    <w:lsdException w:name="Dark List Accent 1" w:semiHidden="0" w:uiPriority="70" w:unhideWhenUsed="0"/>
+    <w:lsdException w:name="Colorful Shading Accent 1" w:semiHidden="0" w:uiPriority="71" w:unhideWhenUsed="0"/>
+    <w:lsdException w:name="Colorful List Accent 1" w:semiHidden="0" w:uiPriority="72" w:unhideWhenUsed="0"/>
+    <w:lsdException w:name="Colorful Grid Accent 1" w:semiHidden="0" w:uiPriority="73" w:unhideWhenUsed="0"/>
+    <w:lsdException w:name="Light Shading Accent 2" w:semiHidden="0" w:uiPriority="60" w:unhideWhenUsed="0"/>
+    <w:lsdException w:name="Light List Accent 2" w:semiHidden="0" w:uiPriority="61" w:unhideWhenUsed="0"/>
+    <w:lsdException w:name="Light Grid Accent 2" w:semiHidden="0" w:uiPriority="62" w:unhideWhenUsed="0"/>
+    <w:lsdException w:name="Medium Shading 1 Accent 2" w:semiHidden="0" w:uiPriority="63" w:unhideWhenUsed="0"/>
+    <w:lsdException w:name="Medium Shading 2 Accent 2" w:semiHidden="0" w:uiPriority="64" w:unhideWhenUsed="0"/>
+    <w:lsdException w:name="Medium List 1 Accent 2" w:semiHidden="0" w:uiPriority="65" w:unhideWhenUsed="0"/>
+    <w:lsdException w:name="Medium List 2 Accent 2" w:semiHidden="0" w:uiPriority="66" w:unhideWhenUsed="0"/>
+    <w:lsdException w:name="Medium Grid 1 Accent 2" w:semiHidden="0" w:uiPriority="67" w:unhideWhenUsed="0"/>
+    <w:lsdException w:name="Medium Grid 2 Accent 2" w:semiHidden="0" w:uiPriority="68" w:unhideWhenUsed="0"/>
+    <w:lsdException w:name="Medium Grid 3 Accent 2" w:semiHidden="0" w:uiPriority="69" w:unhideWhenUsed="0"/>
+    <w:lsdException w:name="Dark List Accent 2" w:semiHidden="0" w:uiPriority="70" w:unhideWhenUsed="0"/>
+    <w:lsdException w:name="Colorful Shading Accent 2" w:semiHidden="0" w:uiPriority="71" w:unhideWhenUsed="0"/>
+    <w:lsdException w:name="Colorful List Accent 2" w:semiHidden="0" w:uiPriority="72" w:unhideWhenUsed="0"/>
+    <w:lsdException w:name="Colorful Grid Accent 2" w:semiHidden="0" w:uiPriority="73" w:unhideWhenUsed="0"/>
+    <w:lsdException w:name="Light Shading Accent 3" w:semiHidden="0" w:uiPriority="60" w:unhideWhenUsed="0"/>
+    <w:lsdException w:name="Light List Accent 3" w:semiHidden="0" w:uiPriority="61" w:unhideWhenUsed="0"/>
+    <w:lsdException w:name="Light Grid Accent 3" w:semiHidden="0" w:uiPriority="62" w:unhideWhenUsed="0"/>
+    <w:lsdException w:name="Medium Shading 1 Accent 3" w:semiHidden="0" w:uiPriority="63" w:unhideWhenUsed="0"/>
+    <w:lsdException w:name="Medium Shading 2 Accent 3" w:semiHidden="0" w:uiPriority="64" w:unhideWhenUsed="0"/>
+    <w:lsdException w:name="Medium List 1 Accent 3" w:semiHidden="0" w:uiPriority="65" w:unhideWhenUsed="0"/>
+    <w:lsdException w:name="Medium List 2 Accent 3" w:semiHidden="0" w:uiPriority="66" w:unhideWhenUsed="0"/>
+    <w:lsdException w:name="Medium Grid 1 Accent 3" w:semiHidden="0" w:uiPriority="67" w:unhideWhenUsed="0"/>
+    <w:lsdException w:name="Medium Grid 2 Accent 3" w:semiHidden="0" w:uiPriority="68" w:unhideWhenUsed="0"/>
+    <w:lsdException w:name="Medium Grid 3 Accent 3" w:semiHidden="0" w:uiPriority="69" w:unhideWhenUsed="0"/>
+    <w:lsdException w:name="Dark List Accent 3" w:semiHidden="0" w:uiPriority="70" w:unhideWhenUsed="0"/>
+    <w:lsdException w:name="Colorful Shading Accent 3" w:semiHidden="0" w:uiPriority="71" w:unhideWhenUsed="0"/>
+    <w:lsdException w:name="Colorful List Accent 3" w:semiHidden="0" w:uiPriority="72" w:unhideWhenUsed="0"/>
+    <w:lsdException w:name="Colorful Grid Accent 3" w:semiHidden="0" w:uiPriority="73" w:unhideWhenUsed="0"/>
+    <w:lsdException w:name="Light Shading Accent 4" w:semiHidden="0" w:uiPriority="60" w:unhideWhenUsed="0"/>
+    <w:lsdException w:name="Light List Accent 4" w:semiHidden="0" w:uiPriority="61" w:unhideWhenUsed="0"/>
+    <w:lsdException w:name="Light Grid Accent 4" w:semiHidden="0" w:uiPriority="62" w:unhideWhenUsed="0"/>
+    <w:lsdException w:name="Medium Shading 1 Accent 4" w:semiHidden="0" w:uiPriority="63" w:unhideWhenUsed="0"/>
+    <w:lsdException w:name="Medium Shading 2 Accent 4" w:semiHidden="0" w:uiPriority="64" w:unhideWhenUsed="0"/>
+    <w:lsdException w:name="Medium List 1 Accent 4" w:semiHidden="0" w:uiPriority="65" w:unhideWhenUsed="0"/>
+    <w:lsdException w:name="Medium List 2 Accent 4" w:semiHidden="0" w:uiPriority="66" w:unhideWhenUsed="0"/>
+    <w:lsdException w:name="Medium Grid 1 Accent 4" w:semiHidden="0" w:uiPriority="67" w:unhideWhenUsed="0"/>
+    <w:lsdException w:name="Medium Grid 2 Accent 4" w:semiHidden="0" w:uiPriority="68" w:unhideWhenUsed="0"/>
+    <w:lsdException w:name="Medium Grid 3 Accent 4" w:semiHidden="0" w:uiPriority="69" w:unhideWhenUsed="0"/>
+    <w:lsdException w:name="Dark List Accent 4" w:semiHidden="0" w:uiPriority="70" w:unhideWhenUsed="0"/>
+    <w:lsdException w:name="Colorful Shading Accent 4" w:semiHidden="0" w:uiPriority="71" w:unhideWhenUsed="0"/>
+    <w:lsdException w:name="Colorful List Accent 4" w:semiHidden="0" w:uiPriority="72" w:unhideWhenUsed="0"/>
+    <w:lsdException w:name="Colorful Grid Accent 4" w:semiHidden="0" w:uiPriority="73" w:unhideWhenUsed="0"/>
+    <w:lsdException w:name="Light Shading Accent 5" w:semiHidden="0" w:uiPriority="60" w:unhideWhenUsed="0"/>
+    <w:lsdException w:name="Light List Accent 5" w:semiHidden="0" w:uiPriority="61" w:unhideWhenUsed="0"/>
+    <w:lsdException w:name="Light Grid Accent 5" w:semiHidden="0" w:uiPriority="62" w:unhideWhenUsed="0"/>
+    <w:lsdException w:name="Medium Shading 1 Accent 5" w:semiHidden="0" w:uiPriority="63" w:unhideWhenUsed="0"/>
+    <w:lsdException w:name="Medium Shading 2 Accent 5" w:semiHidden="0" w:uiPriority="64" w:unhideWhenUsed="0"/>
+    <w:lsdException w:name="Medium List 1 Accent 5" w:semiHidden="0" w:uiPriority="65" w:unhideWhenUsed="0"/>
+    <w:lsdException w:name="Medium List 2 Accent 5" w:semiHidden="0" w:uiPriority="66" w:unhideWhenUsed="0"/>
+    <w:lsdException w:name="Medium Grid 1 Accent 5" w:semiHidden="0" w:uiPriority="67" w:unhideWhenUsed="0"/>
+    <w:lsdException w:name="Medium Grid 2 Accent 5" w:semiHidden="0" w:uiPriority="68" w:unhideWhenUsed="0"/>
+    <w:lsdException w:name="Medium Grid 3 Accent 5" w:semiHidden="0" w:uiPriority="69" w:unhideWhenUsed="0"/>
+    <w:lsdException w:name="Dark List Accent 5" w:semiHidden="0" w:uiPriority="70" w:unhideWhenUsed="0"/>
+    <w:lsdException w:name="Colorful Shading Accent 5" w:semiHidden="0" w:uiPriority="71" w:unhideWhenUsed="0"/>
+    <w:lsdException w:name="Colorful List Accent 5" w:semiHidden="0" w:uiPriority="72" w:unhideWhenUsed="0"/>
+    <w:lsdException w:name="Colorful Grid Accent 5" w:semiHidden="0" w:uiPriority="73" w:unhideWhenUsed="0"/>
+    <w:lsdException w:name="Light Shading Accent 6" w:semiHidden="0" w:uiPriority="60" w:unhideWhenUsed="0"/>
+    <w:lsdException w:name="Light List Accent 6" w:semiHidden="0" w:uiPriority="61" w:unhideWhenUsed="0"/>
+    <w:lsdException w:name="Light Grid Accent 6" w:semiHidden="0" w:uiPriority="62" w:unhideWhenUsed="0"/>
+    <w:lsdException w:name="Medium Shading 1 Accent 6" w:semiHidden="0" w:uiPriority="63" w:unhideWhenUsed="0"/>
+    <w:lsdException w:name="Medium Shading 2 Accent 6" w:semiHidden="0" w:uiPriority="64" w:unhideWhenUsed="0"/>
+    <w:lsdException w:name="Medium List 1 Accent 6" w:semiHidden="0" w:uiPriority="65" w:unhideWhenUsed="0"/>
+    <w:lsdException w:name="Medium List 2 Accent 6" w:semiHidden="0" w:uiPriority="66" w:unhideWhenUsed="0"/>
+    <w:lsdException w:name="Medium Grid 1 Accent 6" w:semiHidden="0" w:uiPriority="67" w:unhideWhenUsed="0"/>
+    <w:lsdException w:name="Medium Grid 2 Accent 6" w:semiHidden="0" w:uiPriority="68" w:unhideWhenUsed="0"/>
+    <w:lsdException w:name="Medium Grid 3 Accent 6" w:semiHidden="0" w:uiPriority="69" w:unhideWhenUsed="0"/>
+    <w:lsdException w:name="Dark List Accent 6" w:semiHidden="0" w:uiPriority="70" w:unhideWhenUsed="0"/>
+    <w:lsdException w:name="Colorful Shading Accent 6" w:semiHidden="0" w:uiPriority="71" w:unhideWhenUsed="0"/>
+    <w:lsdException w:name="Colorful List Accent 6" w:semiHidden="0" w:uiPriority="72" w:unhideWhenUsed="0"/>
+    <w:lsdException w:name="Colorful Grid Accent 6" w:semiHidden="0" w:uiPriority="73" w:unhideWhenUsed="0"/>
+    <w:lsdException w:name="Subtle Emphasis" w:semiHidden="0" w:uiPriority="19" w:unhideWhenUsed="0" w:qFormat="1"/>
+    <w:lsdException w:name="Intense Emphasis" w:semiHidden="0" w:uiPriority="21" w:unhideWhenUsed="0" w:qFormat="1"/>
+    <w:lsdException w:name="Subtle Reference" w:semiHidden="0" w:uiPriority="31" w:unhideWhenUsed="0" w:qFormat="1"/>
+    <w:lsdException w:name="Intense Reference" w:semiHidden="0" w:uiPriority="32" w:unhideWhenUsed="0" w:qFormat="1"/>
+    <w:lsdException w:name="Book Title" w:semiHidden="0" w:uiPriority="33" w:unhideWhenUsed="0" w:qFormat="1"/>
+    <w:lsdException w:name="Bibliography" w:uiPriority="37"/>
+    <w:lsdException w:name="TOC Heading" w:uiPriority="39" w:qFormat="1"/>
   </w:latentStyles>
-  <w:style w:type="paragraph" w:default="1" w:styleId="Normal">
+  <w:style w:type="paragraph" w:default="1" w:styleId="a">
     <w:name w:val="Normal"/>
     <w:qFormat/>
     <w:rsid w:val="00A74858"/>
   </w:style>
-  <w:style w:type="paragraph" w:styleId="Heading1">
+  <w:style w:type="paragraph" w:styleId="1">
     <w:name w:val="heading 1"/>
-    <w:basedOn w:val="Normal"/>
-    <w:next w:val="Normal"/>
-    <w:link w:val="Heading1Char"/>
+    <w:basedOn w:val="a"/>
+    <w:next w:val="a"/>
+    <w:link w:val="1Char"/>
     <w:uiPriority w:val="9"/>
     <w:qFormat/>
     <w:rsid w:val="00A74858"/>
@@ -4745,11 +4402,11 @@
       <w:szCs w:val="36"/>
     </w:rPr>
   </w:style>
-  <w:style w:type="paragraph" w:styleId="Heading2">
+  <w:style w:type="paragraph" w:styleId="2">
     <w:name w:val="heading 2"/>
-    <w:basedOn w:val="Normal"/>
-    <w:next w:val="Normal"/>
-    <w:link w:val="Heading2Char"/>
+    <w:basedOn w:val="a"/>
+    <w:next w:val="a"/>
+    <w:link w:val="2Char"/>
     <w:uiPriority w:val="9"/>
     <w:unhideWhenUsed/>
     <w:qFormat/>
@@ -4767,13 +4424,12 @@
       <w:szCs w:val="32"/>
     </w:rPr>
   </w:style>
-  <w:style w:type="paragraph" w:styleId="Heading3">
+  <w:style w:type="paragraph" w:styleId="3">
     <w:name w:val="heading 3"/>
-    <w:basedOn w:val="Normal"/>
-    <w:next w:val="Normal"/>
-    <w:link w:val="Heading3Char"/>
+    <w:basedOn w:val="a"/>
+    <w:next w:val="a"/>
+    <w:link w:val="3Char"/>
     <w:uiPriority w:val="9"/>
-    <w:semiHidden/>
     <w:unhideWhenUsed/>
     <w:qFormat/>
     <w:rsid w:val="00A74858"/>
@@ -4790,11 +4446,11 @@
       <w:szCs w:val="28"/>
     </w:rPr>
   </w:style>
-  <w:style w:type="paragraph" w:styleId="Heading4">
+  <w:style w:type="paragraph" w:styleId="4">
     <w:name w:val="heading 4"/>
-    <w:basedOn w:val="Normal"/>
-    <w:next w:val="Normal"/>
-    <w:link w:val="Heading4Char"/>
+    <w:basedOn w:val="a"/>
+    <w:next w:val="a"/>
+    <w:link w:val="4Char"/>
     <w:uiPriority w:val="9"/>
     <w:semiHidden/>
     <w:unhideWhenUsed/>
@@ -4813,11 +4469,11 @@
       <w:szCs w:val="24"/>
     </w:rPr>
   </w:style>
-  <w:style w:type="paragraph" w:styleId="Heading5">
+  <w:style w:type="paragraph" w:styleId="5">
     <w:name w:val="heading 5"/>
-    <w:basedOn w:val="Normal"/>
-    <w:next w:val="Normal"/>
-    <w:link w:val="Heading5Char"/>
+    <w:basedOn w:val="a"/>
+    <w:next w:val="a"/>
+    <w:link w:val="5Char"/>
     <w:uiPriority w:val="9"/>
     <w:semiHidden/>
     <w:unhideWhenUsed/>
@@ -4835,11 +4491,11 @@
       <w:color w:val="2F5496" w:themeColor="accent1" w:themeShade="BF"/>
     </w:rPr>
   </w:style>
-  <w:style w:type="paragraph" w:styleId="Heading6">
+  <w:style w:type="paragraph" w:styleId="6">
     <w:name w:val="heading 6"/>
-    <w:basedOn w:val="Normal"/>
-    <w:next w:val="Normal"/>
-    <w:link w:val="Heading6Char"/>
+    <w:basedOn w:val="a"/>
+    <w:next w:val="a"/>
+    <w:link w:val="6Char"/>
     <w:uiPriority w:val="9"/>
     <w:semiHidden/>
     <w:unhideWhenUsed/>
@@ -4859,11 +4515,11 @@
       <w:color w:val="1F3864" w:themeColor="accent1" w:themeShade="80"/>
     </w:rPr>
   </w:style>
-  <w:style w:type="paragraph" w:styleId="Heading7">
+  <w:style w:type="paragraph" w:styleId="7">
     <w:name w:val="heading 7"/>
-    <w:basedOn w:val="Normal"/>
-    <w:next w:val="Normal"/>
-    <w:link w:val="Heading7Char"/>
+    <w:basedOn w:val="a"/>
+    <w:next w:val="a"/>
+    <w:link w:val="7Char"/>
     <w:uiPriority w:val="9"/>
     <w:semiHidden/>
     <w:unhideWhenUsed/>
@@ -4882,11 +4538,11 @@
       <w:color w:val="1F3864" w:themeColor="accent1" w:themeShade="80"/>
     </w:rPr>
   </w:style>
-  <w:style w:type="paragraph" w:styleId="Heading8">
+  <w:style w:type="paragraph" w:styleId="8">
     <w:name w:val="heading 8"/>
-    <w:basedOn w:val="Normal"/>
-    <w:next w:val="Normal"/>
-    <w:link w:val="Heading8Char"/>
+    <w:basedOn w:val="a"/>
+    <w:next w:val="a"/>
+    <w:link w:val="8Char"/>
     <w:uiPriority w:val="9"/>
     <w:semiHidden/>
     <w:unhideWhenUsed/>
@@ -4907,11 +4563,11 @@
       <w:color w:val="1F3864" w:themeColor="accent1" w:themeShade="80"/>
     </w:rPr>
   </w:style>
-  <w:style w:type="paragraph" w:styleId="Heading9">
+  <w:style w:type="paragraph" w:styleId="9">
     <w:name w:val="heading 9"/>
-    <w:basedOn w:val="Normal"/>
-    <w:next w:val="Normal"/>
-    <w:link w:val="Heading9Char"/>
+    <w:basedOn w:val="a"/>
+    <w:next w:val="a"/>
+    <w:link w:val="9Char"/>
     <w:uiPriority w:val="9"/>
     <w:semiHidden/>
     <w:unhideWhenUsed/>
@@ -4930,17 +4586,18 @@
       <w:color w:val="1F3864" w:themeColor="accent1" w:themeShade="80"/>
     </w:rPr>
   </w:style>
-  <w:style w:type="character" w:default="1" w:styleId="DefaultParagraphFont">
+  <w:style w:type="character" w:default="1" w:styleId="a0">
     <w:name w:val="Default Paragraph Font"/>
     <w:uiPriority w:val="1"/>
     <w:semiHidden/>
     <w:unhideWhenUsed/>
   </w:style>
-  <w:style w:type="table" w:default="1" w:styleId="TableNormal">
+  <w:style w:type="table" w:default="1" w:styleId="a1">
     <w:name w:val="Normal Table"/>
     <w:uiPriority w:val="99"/>
     <w:semiHidden/>
     <w:unhideWhenUsed/>
+    <w:qFormat/>
     <w:tblPr>
       <w:tblInd w:w="0" w:type="dxa"/>
       <w:tblCellMar>
@@ -4951,15 +4608,15 @@
       </w:tblCellMar>
     </w:tblPr>
   </w:style>
-  <w:style w:type="numbering" w:default="1" w:styleId="NoList">
+  <w:style w:type="numbering" w:default="1" w:styleId="a2">
     <w:name w:val="No List"/>
     <w:uiPriority w:val="99"/>
     <w:semiHidden/>
     <w:unhideWhenUsed/>
   </w:style>
-  <w:style w:type="paragraph" w:styleId="ListParagraph">
+  <w:style w:type="paragraph" w:styleId="a3">
     <w:name w:val="List Paragraph"/>
-    <w:basedOn w:val="Normal"/>
+    <w:basedOn w:val="a"/>
     <w:uiPriority w:val="34"/>
     <w:qFormat/>
     <w:rsid w:val="008450D0"/>
@@ -4967,10 +4624,10 @@
       <w:ind w:firstLineChars="200" w:firstLine="420"/>
     </w:pPr>
   </w:style>
-  <w:style w:type="character" w:customStyle="1" w:styleId="Heading1Char">
-    <w:name w:val="Heading 1 Char"/>
-    <w:basedOn w:val="DefaultParagraphFont"/>
-    <w:link w:val="Heading1"/>
+  <w:style w:type="character" w:customStyle="1" w:styleId="1Char">
+    <w:name w:val="标题 1 Char"/>
+    <w:basedOn w:val="a0"/>
+    <w:link w:val="1"/>
     <w:uiPriority w:val="9"/>
     <w:rsid w:val="00A74858"/>
     <w:rPr>
@@ -4980,10 +4637,10 @@
       <w:szCs w:val="36"/>
     </w:rPr>
   </w:style>
-  <w:style w:type="character" w:customStyle="1" w:styleId="Heading2Char">
-    <w:name w:val="Heading 2 Char"/>
-    <w:basedOn w:val="DefaultParagraphFont"/>
-    <w:link w:val="Heading2"/>
+  <w:style w:type="character" w:customStyle="1" w:styleId="2Char">
+    <w:name w:val="标题 2 Char"/>
+    <w:basedOn w:val="a0"/>
+    <w:link w:val="2"/>
     <w:uiPriority w:val="9"/>
     <w:rsid w:val="00A74858"/>
     <w:rPr>
@@ -4993,12 +4650,11 @@
       <w:szCs w:val="32"/>
     </w:rPr>
   </w:style>
-  <w:style w:type="character" w:customStyle="1" w:styleId="Heading3Char">
-    <w:name w:val="Heading 3 Char"/>
-    <w:basedOn w:val="DefaultParagraphFont"/>
-    <w:link w:val="Heading3"/>
+  <w:style w:type="character" w:customStyle="1" w:styleId="3Char">
+    <w:name w:val="标题 3 Char"/>
+    <w:basedOn w:val="a0"/>
+    <w:link w:val="3"/>
     <w:uiPriority w:val="9"/>
-    <w:semiHidden/>
     <w:rsid w:val="00A74858"/>
     <w:rPr>
       <w:rFonts w:asciiTheme="majorHAnsi" w:eastAsiaTheme="majorEastAsia" w:hAnsiTheme="majorHAnsi" w:cstheme="majorBidi"/>
@@ -5007,10 +4663,10 @@
       <w:szCs w:val="28"/>
     </w:rPr>
   </w:style>
-  <w:style w:type="character" w:customStyle="1" w:styleId="Heading4Char">
-    <w:name w:val="Heading 4 Char"/>
-    <w:basedOn w:val="DefaultParagraphFont"/>
-    <w:link w:val="Heading4"/>
+  <w:style w:type="character" w:customStyle="1" w:styleId="4Char">
+    <w:name w:val="标题 4 Char"/>
+    <w:basedOn w:val="a0"/>
+    <w:link w:val="4"/>
     <w:uiPriority w:val="9"/>
     <w:semiHidden/>
     <w:rsid w:val="00A74858"/>
@@ -5021,10 +4677,10 @@
       <w:szCs w:val="24"/>
     </w:rPr>
   </w:style>
-  <w:style w:type="character" w:customStyle="1" w:styleId="Heading5Char">
-    <w:name w:val="Heading 5 Char"/>
-    <w:basedOn w:val="DefaultParagraphFont"/>
-    <w:link w:val="Heading5"/>
+  <w:style w:type="character" w:customStyle="1" w:styleId="5Char">
+    <w:name w:val="标题 5 Char"/>
+    <w:basedOn w:val="a0"/>
+    <w:link w:val="5"/>
     <w:uiPriority w:val="9"/>
     <w:semiHidden/>
     <w:rsid w:val="00A74858"/>
@@ -5034,10 +4690,10 @@
       <w:color w:val="2F5496" w:themeColor="accent1" w:themeShade="BF"/>
     </w:rPr>
   </w:style>
-  <w:style w:type="character" w:customStyle="1" w:styleId="Heading6Char">
-    <w:name w:val="Heading 6 Char"/>
-    <w:basedOn w:val="DefaultParagraphFont"/>
-    <w:link w:val="Heading6"/>
+  <w:style w:type="character" w:customStyle="1" w:styleId="6Char">
+    <w:name w:val="标题 6 Char"/>
+    <w:basedOn w:val="a0"/>
+    <w:link w:val="6"/>
     <w:uiPriority w:val="9"/>
     <w:semiHidden/>
     <w:rsid w:val="00A74858"/>
@@ -5049,10 +4705,10 @@
       <w:color w:val="1F3864" w:themeColor="accent1" w:themeShade="80"/>
     </w:rPr>
   </w:style>
-  <w:style w:type="character" w:customStyle="1" w:styleId="Heading7Char">
-    <w:name w:val="Heading 7 Char"/>
-    <w:basedOn w:val="DefaultParagraphFont"/>
-    <w:link w:val="Heading7"/>
+  <w:style w:type="character" w:customStyle="1" w:styleId="7Char">
+    <w:name w:val="标题 7 Char"/>
+    <w:basedOn w:val="a0"/>
+    <w:link w:val="7"/>
     <w:uiPriority w:val="9"/>
     <w:semiHidden/>
     <w:rsid w:val="00A74858"/>
@@ -5063,10 +4719,10 @@
       <w:color w:val="1F3864" w:themeColor="accent1" w:themeShade="80"/>
     </w:rPr>
   </w:style>
-  <w:style w:type="character" w:customStyle="1" w:styleId="Heading8Char">
-    <w:name w:val="Heading 8 Char"/>
-    <w:basedOn w:val="DefaultParagraphFont"/>
-    <w:link w:val="Heading8"/>
+  <w:style w:type="character" w:customStyle="1" w:styleId="8Char">
+    <w:name w:val="标题 8 Char"/>
+    <w:basedOn w:val="a0"/>
+    <w:link w:val="8"/>
     <w:uiPriority w:val="9"/>
     <w:semiHidden/>
     <w:rsid w:val="00A74858"/>
@@ -5079,10 +4735,10 @@
       <w:color w:val="1F3864" w:themeColor="accent1" w:themeShade="80"/>
     </w:rPr>
   </w:style>
-  <w:style w:type="character" w:customStyle="1" w:styleId="Heading9Char">
-    <w:name w:val="Heading 9 Char"/>
-    <w:basedOn w:val="DefaultParagraphFont"/>
-    <w:link w:val="Heading9"/>
+  <w:style w:type="character" w:customStyle="1" w:styleId="9Char">
+    <w:name w:val="标题 9 Char"/>
+    <w:basedOn w:val="a0"/>
+    <w:link w:val="9"/>
     <w:uiPriority w:val="9"/>
     <w:semiHidden/>
     <w:rsid w:val="00A74858"/>
@@ -5093,10 +4749,10 @@
       <w:color w:val="1F3864" w:themeColor="accent1" w:themeShade="80"/>
     </w:rPr>
   </w:style>
-  <w:style w:type="paragraph" w:styleId="Caption">
+  <w:style w:type="paragraph" w:styleId="a4">
     <w:name w:val="caption"/>
-    <w:basedOn w:val="Normal"/>
-    <w:next w:val="Normal"/>
+    <w:basedOn w:val="a"/>
+    <w:next w:val="a"/>
     <w:uiPriority w:val="35"/>
     <w:semiHidden/>
     <w:unhideWhenUsed/>
@@ -5112,11 +4768,11 @@
       <w:color w:val="44546A" w:themeColor="text2"/>
     </w:rPr>
   </w:style>
-  <w:style w:type="paragraph" w:styleId="Title">
+  <w:style w:type="paragraph" w:styleId="a5">
     <w:name w:val="Title"/>
-    <w:basedOn w:val="Normal"/>
-    <w:next w:val="Normal"/>
-    <w:link w:val="TitleChar"/>
+    <w:basedOn w:val="a"/>
+    <w:next w:val="a"/>
+    <w:link w:val="Char"/>
     <w:uiPriority w:val="10"/>
     <w:qFormat/>
     <w:rsid w:val="00A74858"/>
@@ -5133,10 +4789,10 @@
       <w:szCs w:val="72"/>
     </w:rPr>
   </w:style>
-  <w:style w:type="character" w:customStyle="1" w:styleId="TitleChar">
-    <w:name w:val="Title Char"/>
-    <w:basedOn w:val="DefaultParagraphFont"/>
-    <w:link w:val="Title"/>
+  <w:style w:type="character" w:customStyle="1" w:styleId="Char">
+    <w:name w:val="标题 Char"/>
+    <w:basedOn w:val="a0"/>
+    <w:link w:val="a5"/>
     <w:uiPriority w:val="10"/>
     <w:rsid w:val="00A74858"/>
     <w:rPr>
@@ -5148,11 +4804,11 @@
       <w:szCs w:val="72"/>
     </w:rPr>
   </w:style>
-  <w:style w:type="paragraph" w:styleId="Subtitle">
+  <w:style w:type="paragraph" w:styleId="a6">
     <w:name w:val="Subtitle"/>
-    <w:basedOn w:val="Normal"/>
-    <w:next w:val="Normal"/>
-    <w:link w:val="SubtitleChar"/>
+    <w:basedOn w:val="a"/>
+    <w:next w:val="a"/>
+    <w:link w:val="Char0"/>
     <w:uiPriority w:val="11"/>
     <w:qFormat/>
     <w:rsid w:val="00A74858"/>
@@ -5169,10 +4825,10 @@
       <w:szCs w:val="28"/>
     </w:rPr>
   </w:style>
-  <w:style w:type="character" w:customStyle="1" w:styleId="SubtitleChar">
-    <w:name w:val="Subtitle Char"/>
-    <w:basedOn w:val="DefaultParagraphFont"/>
-    <w:link w:val="Subtitle"/>
+  <w:style w:type="character" w:customStyle="1" w:styleId="Char0">
+    <w:name w:val="副标题 Char"/>
+    <w:basedOn w:val="a0"/>
+    <w:link w:val="a6"/>
     <w:uiPriority w:val="11"/>
     <w:rsid w:val="00A74858"/>
     <w:rPr>
@@ -5182,9 +4838,9 @@
       <w:szCs w:val="28"/>
     </w:rPr>
   </w:style>
-  <w:style w:type="character" w:styleId="Strong">
+  <w:style w:type="character" w:styleId="a7">
     <w:name w:val="Strong"/>
-    <w:basedOn w:val="DefaultParagraphFont"/>
+    <w:basedOn w:val="a0"/>
     <w:uiPriority w:val="22"/>
     <w:qFormat/>
     <w:rsid w:val="00A74858"/>
@@ -5193,9 +4849,9 @@
       <w:bCs/>
     </w:rPr>
   </w:style>
-  <w:style w:type="character" w:styleId="Emphasis">
+  <w:style w:type="character" w:styleId="a8">
     <w:name w:val="Emphasis"/>
-    <w:basedOn w:val="DefaultParagraphFont"/>
+    <w:basedOn w:val="a0"/>
     <w:uiPriority w:val="20"/>
     <w:qFormat/>
     <w:rsid w:val="00A74858"/>
@@ -5204,7 +4860,7 @@
       <w:iCs/>
     </w:rPr>
   </w:style>
-  <w:style w:type="paragraph" w:styleId="NoSpacing">
+  <w:style w:type="paragraph" w:styleId="a9">
     <w:name w:val="No Spacing"/>
     <w:uiPriority w:val="1"/>
     <w:qFormat/>
@@ -5213,11 +4869,11 @@
       <w:spacing w:after="0" w:line="240" w:lineRule="auto"/>
     </w:pPr>
   </w:style>
-  <w:style w:type="paragraph" w:styleId="Quote">
+  <w:style w:type="paragraph" w:styleId="aa">
     <w:name w:val="Quote"/>
-    <w:basedOn w:val="Normal"/>
-    <w:next w:val="Normal"/>
-    <w:link w:val="QuoteChar"/>
+    <w:basedOn w:val="a"/>
+    <w:next w:val="a"/>
+    <w:link w:val="Char1"/>
     <w:uiPriority w:val="29"/>
     <w:qFormat/>
     <w:rsid w:val="00A74858"/>
@@ -5231,10 +4887,10 @@
       <w:szCs w:val="24"/>
     </w:rPr>
   </w:style>
-  <w:style w:type="character" w:customStyle="1" w:styleId="QuoteChar">
-    <w:name w:val="Quote Char"/>
-    <w:basedOn w:val="DefaultParagraphFont"/>
-    <w:link w:val="Quote"/>
+  <w:style w:type="character" w:customStyle="1" w:styleId="Char1">
+    <w:name w:val="引用 Char"/>
+    <w:basedOn w:val="a0"/>
+    <w:link w:val="aa"/>
     <w:uiPriority w:val="29"/>
     <w:rsid w:val="00A74858"/>
     <w:rPr>
@@ -5243,11 +4899,11 @@
       <w:szCs w:val="24"/>
     </w:rPr>
   </w:style>
-  <w:style w:type="paragraph" w:styleId="IntenseQuote">
+  <w:style w:type="paragraph" w:styleId="ab">
     <w:name w:val="Intense Quote"/>
-    <w:basedOn w:val="Normal"/>
-    <w:next w:val="Normal"/>
-    <w:link w:val="IntenseQuoteChar"/>
+    <w:basedOn w:val="a"/>
+    <w:next w:val="a"/>
+    <w:link w:val="Char2"/>
     <w:uiPriority w:val="30"/>
     <w:qFormat/>
     <w:rsid w:val="00A74858"/>
@@ -5264,10 +4920,10 @@
       <w:szCs w:val="32"/>
     </w:rPr>
   </w:style>
-  <w:style w:type="character" w:customStyle="1" w:styleId="IntenseQuoteChar">
-    <w:name w:val="Intense Quote Char"/>
-    <w:basedOn w:val="DefaultParagraphFont"/>
-    <w:link w:val="IntenseQuote"/>
+  <w:style w:type="character" w:customStyle="1" w:styleId="Char2">
+    <w:name w:val="明显引用 Char"/>
+    <w:basedOn w:val="a0"/>
+    <w:link w:val="ab"/>
     <w:uiPriority w:val="30"/>
     <w:rsid w:val="00A74858"/>
     <w:rPr>
@@ -5278,9 +4934,9 @@
       <w:szCs w:val="32"/>
     </w:rPr>
   </w:style>
-  <w:style w:type="character" w:styleId="SubtleEmphasis">
+  <w:style w:type="character" w:styleId="ac">
     <w:name w:val="Subtle Emphasis"/>
-    <w:basedOn w:val="DefaultParagraphFont"/>
+    <w:basedOn w:val="a0"/>
     <w:uiPriority w:val="19"/>
     <w:qFormat/>
     <w:rsid w:val="00A74858"/>
@@ -5290,9 +4946,9 @@
       <w:color w:val="595959" w:themeColor="text1" w:themeTint="A6"/>
     </w:rPr>
   </w:style>
-  <w:style w:type="character" w:styleId="IntenseEmphasis">
+  <w:style w:type="character" w:styleId="ad">
     <w:name w:val="Intense Emphasis"/>
-    <w:basedOn w:val="DefaultParagraphFont"/>
+    <w:basedOn w:val="a0"/>
     <w:uiPriority w:val="21"/>
     <w:qFormat/>
     <w:rsid w:val="00A74858"/>
@@ -5303,9 +4959,9 @@
       <w:iCs/>
     </w:rPr>
   </w:style>
-  <w:style w:type="character" w:styleId="SubtleReference">
+  <w:style w:type="character" w:styleId="ae">
     <w:name w:val="Subtle Reference"/>
-    <w:basedOn w:val="DefaultParagraphFont"/>
+    <w:basedOn w:val="a0"/>
     <w:uiPriority w:val="31"/>
     <w:qFormat/>
     <w:rsid w:val="00A74858"/>
@@ -5316,9 +4972,9 @@
       <w:bdr w:val="none" w:sz="0" w:space="0" w:color="auto"/>
     </w:rPr>
   </w:style>
-  <w:style w:type="character" w:styleId="IntenseReference">
+  <w:style w:type="character" w:styleId="af">
     <w:name w:val="Intense Reference"/>
-    <w:basedOn w:val="DefaultParagraphFont"/>
+    <w:basedOn w:val="a0"/>
     <w:uiPriority w:val="32"/>
     <w:qFormat/>
     <w:rsid w:val="00A74858"/>
@@ -5330,9 +4986,9 @@
       <w:u w:val="single"/>
     </w:rPr>
   </w:style>
-  <w:style w:type="character" w:styleId="BookTitle">
+  <w:style w:type="character" w:styleId="af0">
     <w:name w:val="Book Title"/>
-    <w:basedOn w:val="DefaultParagraphFont"/>
+    <w:basedOn w:val="a0"/>
     <w:uiPriority w:val="33"/>
     <w:qFormat/>
     <w:rsid w:val="00A74858"/>
@@ -5343,10 +4999,10 @@
       <w:spacing w:val="10"/>
     </w:rPr>
   </w:style>
-  <w:style w:type="paragraph" w:styleId="TOCHeading">
+  <w:style w:type="paragraph" w:styleId="TOC">
     <w:name w:val="TOC Heading"/>
-    <w:basedOn w:val="Heading1"/>
-    <w:next w:val="Normal"/>
+    <w:basedOn w:val="1"/>
+    <w:next w:val="a"/>
     <w:uiPriority w:val="39"/>
     <w:semiHidden/>
     <w:unhideWhenUsed/>
@@ -5356,10 +5012,10 @@
       <w:outlineLvl w:val="9"/>
     </w:pPr>
   </w:style>
-  <w:style w:type="paragraph" w:styleId="Header">
+  <w:style w:type="paragraph" w:styleId="af1">
     <w:name w:val="header"/>
-    <w:basedOn w:val="Normal"/>
-    <w:link w:val="HeaderChar"/>
+    <w:basedOn w:val="a"/>
+    <w:link w:val="Char3"/>
     <w:uiPriority w:val="99"/>
     <w:unhideWhenUsed/>
     <w:rsid w:val="00144459"/>
@@ -5380,10 +5036,10 @@
       <w:szCs w:val="18"/>
     </w:rPr>
   </w:style>
-  <w:style w:type="character" w:customStyle="1" w:styleId="HeaderChar">
-    <w:name w:val="Header Char"/>
-    <w:basedOn w:val="DefaultParagraphFont"/>
-    <w:link w:val="Header"/>
+  <w:style w:type="character" w:customStyle="1" w:styleId="Char3">
+    <w:name w:val="页眉 Char"/>
+    <w:basedOn w:val="a0"/>
+    <w:link w:val="af1"/>
     <w:uiPriority w:val="99"/>
     <w:rsid w:val="00144459"/>
     <w:rPr>
@@ -5391,10 +5047,10 @@
       <w:szCs w:val="18"/>
     </w:rPr>
   </w:style>
-  <w:style w:type="paragraph" w:styleId="Footer">
+  <w:style w:type="paragraph" w:styleId="af2">
     <w:name w:val="footer"/>
-    <w:basedOn w:val="Normal"/>
-    <w:link w:val="FooterChar"/>
+    <w:basedOn w:val="a"/>
+    <w:link w:val="Char4"/>
     <w:uiPriority w:val="99"/>
     <w:unhideWhenUsed/>
     <w:rsid w:val="00144459"/>
@@ -5411,12 +5067,40 @@
       <w:szCs w:val="18"/>
     </w:rPr>
   </w:style>
-  <w:style w:type="character" w:customStyle="1" w:styleId="FooterChar">
-    <w:name w:val="Footer Char"/>
-    <w:basedOn w:val="DefaultParagraphFont"/>
-    <w:link w:val="Footer"/>
+  <w:style w:type="character" w:customStyle="1" w:styleId="Char4">
+    <w:name w:val="页脚 Char"/>
+    <w:basedOn w:val="a0"/>
+    <w:link w:val="af2"/>
     <w:uiPriority w:val="99"/>
     <w:rsid w:val="00144459"/>
+    <w:rPr>
+      <w:sz w:val="18"/>
+      <w:szCs w:val="18"/>
+    </w:rPr>
+  </w:style>
+  <w:style w:type="paragraph" w:styleId="af3">
+    <w:name w:val="Balloon Text"/>
+    <w:basedOn w:val="a"/>
+    <w:link w:val="Char5"/>
+    <w:uiPriority w:val="99"/>
+    <w:semiHidden/>
+    <w:unhideWhenUsed/>
+    <w:rsid w:val="00180C97"/>
+    <w:pPr>
+      <w:spacing w:after="0" w:line="240" w:lineRule="auto"/>
+    </w:pPr>
+    <w:rPr>
+      <w:sz w:val="18"/>
+      <w:szCs w:val="18"/>
+    </w:rPr>
+  </w:style>
+  <w:style w:type="character" w:customStyle="1" w:styleId="Char5">
+    <w:name w:val="批注框文本 Char"/>
+    <w:basedOn w:val="a0"/>
+    <w:link w:val="af3"/>
+    <w:uiPriority w:val="99"/>
+    <w:semiHidden/>
+    <w:rsid w:val="00180C97"/>
     <w:rPr>
       <w:sz w:val="18"/>
       <w:szCs w:val="18"/>
@@ -5468,7 +5152,7 @@
     </a:clrScheme>
     <a:fontScheme name="Office">
       <a:majorFont>
-        <a:latin typeface="等线 Light" panose="020F0302020204030204"/>
+        <a:latin typeface="等线 Light"/>
         <a:ea typeface=""/>
         <a:cs typeface=""/>
         <a:font script="Jpan" typeface="游ゴシック Light"/>
@@ -5520,7 +5204,7 @@
         <a:font script="Tfng" typeface="Ebrima"/>
       </a:majorFont>
       <a:minorFont>
-        <a:latin typeface="等线" panose="020F0502020204030204"/>
+        <a:latin typeface="等线"/>
         <a:ea typeface=""/>
         <a:cs typeface=""/>
         <a:font script="Jpan" typeface="游明朝"/>
@@ -5714,7 +5398,7 @@
   <a:extraClrSchemeLst/>
   <a:extLst>
     <a:ext uri="{05A4C25C-085E-4340-85A3-A5531E510DB2}">
-      <thm15:themeFamily xmlns:thm15="http://schemas.microsoft.com/office/thememl/2012/main" name="Office Theme" id="{62F939B6-93AF-4DB8-9C6B-D6C7DFDC589F}" vid="{4A3C46E8-61CC-4603-A589-7422A47A8E4A}"/>
+      <thm15:themeFamily xmlns="" xmlns:thm15="http://schemas.microsoft.com/office/thememl/2012/main" name="Office Theme" id="{62F939B6-93AF-4DB8-9C6B-D6C7DFDC589F}" vid="{4A3C46E8-61CC-4603-A589-7422A47A8E4A}"/>
     </a:ext>
   </a:extLst>
 </a:theme>

</xml_diff>